<commit_message>
Update URS and SRS
Update URS and SRS
</commit_message>
<xml_diff>
--- a/ProgressI/Progress1SDD.docx
+++ b/ProgressI/Progress1SDD.docx
@@ -354,7 +354,7 @@
             <v:path o:extrusionok="f" gradientshapeok="t" o:connecttype="rect"/>
             <o:lock v:ext="edit" aspectratio="t"/>
           </v:shapetype>
-          <v:shape id="_x0000_i1025" type="#_x0000_t75" alt="Microsoft Office 签名行​​..." style="width:190.95pt;height:97.05pt;mso-width-percent:0;mso-height-percent:0;mso-width-percent:0;mso-height-percent:0">
+          <v:shape id="_x0000_i1025" type="#_x0000_t75" alt="Microsoft Office 签名行​​..." style="width:190.65pt;height:97.35pt;mso-width-percent:0;mso-height-percent:0;mso-width-percent:0;mso-height-percent:0">
             <v:imagedata r:id="rId7" o:title=""/>
             <o:lock v:ext="edit" ungrouping="t" rotation="t" cropping="t" verticies="t" text="t" grouping="t"/>
             <o:signatureline v:ext="edit" id="{CB116C51-4251-4A2D-8301-3285B9CBD66D}" provid="{00000000-0000-0000-0000-000000000000}" o:suggestedsigner="Dr. Pree Thiengburanathum" issignatureline="t"/>
@@ -1138,8 +1138,6 @@
           </w:rPr>
           <w:tab/>
         </w:r>
-        <w:bookmarkStart w:id="16" w:name="_GoBack"/>
-        <w:bookmarkEnd w:id="16"/>
         <w:r>
           <w:rPr>
             <w:noProof/>
@@ -1667,7 +1665,7 @@
         <w:lastRenderedPageBreak/>
         <w:fldChar w:fldCharType="end"/>
       </w:r>
-      <w:bookmarkStart w:id="17" w:name="_Toc16085300"/>
+      <w:bookmarkStart w:id="16" w:name="_Toc16085300"/>
       <w:r>
         <w:rPr>
           <w:rFonts w:cs="Times New Roman"/>
@@ -1684,7 +1682,7 @@
       <w:bookmarkEnd w:id="13"/>
       <w:bookmarkEnd w:id="14"/>
       <w:bookmarkEnd w:id="15"/>
-      <w:bookmarkEnd w:id="17"/>
+      <w:bookmarkEnd w:id="16"/>
     </w:p>
     <w:p/>
     <w:tbl>
@@ -2742,7 +2740,7 @@
       <w:pPr>
         <w:pStyle w:val="1"/>
       </w:pPr>
-      <w:bookmarkStart w:id="18" w:name="_Toc16085301"/>
+      <w:bookmarkStart w:id="17" w:name="_Toc16085301"/>
       <w:r>
         <w:rPr>
           <w:rFonts w:hint="eastAsia"/>
@@ -2753,13 +2751,45 @@
       <w:r>
         <w:t>. Introduction</w:t>
       </w:r>
+      <w:bookmarkEnd w:id="17"/>
+    </w:p>
+    <w:p>
+      <w:pPr>
+        <w:pStyle w:val="2"/>
+      </w:pPr>
+      <w:bookmarkStart w:id="18" w:name="_Toc16085302"/>
+      <w:r>
+        <w:rPr>
+          <w:rFonts w:hint="eastAsia"/>
+        </w:rPr>
+        <w:t>2</w:t>
+      </w:r>
+      <w:r>
+        <w:t>.1 purpose</w:t>
+      </w:r>
       <w:bookmarkEnd w:id="18"/>
+      <w:r>
+        <w:t xml:space="preserve"> </w:t>
+      </w:r>
+    </w:p>
+    <w:p>
+      <w:pPr>
+        <w:rPr>
+          <w:rFonts w:ascii="宋体" w:eastAsia="宋体" w:hAnsi="宋体"/>
+        </w:rPr>
+      </w:pPr>
+      <w:r>
+        <w:rPr>
+          <w:rFonts w:eastAsia="宋体"/>
+        </w:rPr>
+        <w:t xml:space="preserve">The purpose of the software design document (SDD) is to design the detailed structure of the system according with the software requirement specification (SRS). It intended to help stakeholders in the project understands the detailed design of the system using class diagrams, sequence diagrams, and user interface designs. </w:t>
+      </w:r>
     </w:p>
     <w:p>
       <w:pPr>
         <w:pStyle w:val="2"/>
       </w:pPr>
-      <w:bookmarkStart w:id="19" w:name="_Toc16085302"/>
+      <w:bookmarkStart w:id="19" w:name="_Toc16085303"/>
       <w:r>
         <w:rPr>
           <w:rFonts w:hint="eastAsia"/>
@@ -2767,41 +2797,9 @@
         <w:t>2</w:t>
       </w:r>
       <w:r>
-        <w:t>.1 purpose</w:t>
+        <w:t>.2 Intended Audience and Reading Suggestions</w:t>
       </w:r>
       <w:bookmarkEnd w:id="19"/>
-      <w:r>
-        <w:t xml:space="preserve"> </w:t>
-      </w:r>
-    </w:p>
-    <w:p>
-      <w:pPr>
-        <w:rPr>
-          <w:rFonts w:ascii="宋体" w:eastAsia="宋体" w:hAnsi="宋体"/>
-        </w:rPr>
-      </w:pPr>
-      <w:r>
-        <w:rPr>
-          <w:rFonts w:eastAsia="宋体"/>
-        </w:rPr>
-        <w:t xml:space="preserve">The purpose of the software design document (SDD) is to design the detailed structure of the system according with the software requirement specification (SRS). It intended to help stakeholders in the project understands the detailed design of the system using class diagrams, sequence diagrams, and user interface designs. </w:t>
-      </w:r>
-    </w:p>
-    <w:p>
-      <w:pPr>
-        <w:pStyle w:val="2"/>
-      </w:pPr>
-      <w:bookmarkStart w:id="20" w:name="_Toc16085303"/>
-      <w:r>
-        <w:rPr>
-          <w:rFonts w:hint="eastAsia"/>
-        </w:rPr>
-        <w:t>2</w:t>
-      </w:r>
-      <w:r>
-        <w:t>.2 Intended Audience and Reading Suggestions</w:t>
-      </w:r>
-      <w:bookmarkEnd w:id="20"/>
       <w:r>
         <w:t xml:space="preserve"> </w:t>
       </w:r>
@@ -2976,7 +2974,7 @@
       <w:pPr>
         <w:pStyle w:val="2"/>
       </w:pPr>
-      <w:bookmarkStart w:id="21" w:name="_Toc16085304"/>
+      <w:bookmarkStart w:id="20" w:name="_Toc16085304"/>
       <w:r>
         <w:rPr>
           <w:rFonts w:hint="eastAsia"/>
@@ -2986,41 +2984,41 @@
       <w:r>
         <w:t>.3 Project Scope</w:t>
       </w:r>
+      <w:bookmarkEnd w:id="20"/>
+    </w:p>
+    <w:p>
+      <w:r>
+        <w:tab/>
+      </w:r>
+      <w:r>
+        <w:t>A real time and interactive dashboard in tourism industry is a web-based application. It is for decision maker to do the easy statistics of mess data in a real ti</w:t>
+      </w:r>
+      <w:r>
+        <w:t>me way. For decision maker to manage and keep tracks all the data.</w:t>
+      </w:r>
+    </w:p>
+    <w:p/>
+    <w:p>
+      <w:pPr>
+        <w:pStyle w:val="2"/>
+        <w:rPr>
+          <w:rFonts w:ascii="宋体" w:hAnsi="宋体"/>
+        </w:rPr>
+      </w:pPr>
+      <w:bookmarkStart w:id="21" w:name="_Toc16085305"/>
+      <w:r>
+        <w:rPr>
+          <w:rFonts w:hint="eastAsia"/>
+        </w:rPr>
+        <w:t>2</w:t>
+      </w:r>
+      <w:r>
+        <w:t xml:space="preserve">.4 </w:t>
+      </w:r>
+      <w:r>
+        <w:t>Acronyms</w:t>
+      </w:r>
       <w:bookmarkEnd w:id="21"/>
-    </w:p>
-    <w:p>
-      <w:r>
-        <w:tab/>
-      </w:r>
-      <w:r>
-        <w:t>A real time and interactive dashboard in tourism industry is a web-based application. It is for decision maker to do the easy statistics of mess data in a real ti</w:t>
-      </w:r>
-      <w:r>
-        <w:t>me way. For decision maker to manage and keep tracks all the data.</w:t>
-      </w:r>
-    </w:p>
-    <w:p/>
-    <w:p>
-      <w:pPr>
-        <w:pStyle w:val="2"/>
-        <w:rPr>
-          <w:rFonts w:ascii="宋体" w:hAnsi="宋体"/>
-        </w:rPr>
-      </w:pPr>
-      <w:bookmarkStart w:id="22" w:name="_Toc16085305"/>
-      <w:r>
-        <w:rPr>
-          <w:rFonts w:hint="eastAsia"/>
-        </w:rPr>
-        <w:t>2</w:t>
-      </w:r>
-      <w:r>
-        <w:t xml:space="preserve">.4 </w:t>
-      </w:r>
-      <w:r>
-        <w:t>Acronyms</w:t>
-      </w:r>
-      <w:bookmarkEnd w:id="22"/>
       <w:r>
         <w:t xml:space="preserve"> </w:t>
       </w:r>
@@ -3099,7 +3097,7 @@
       <w:pPr>
         <w:pStyle w:val="1"/>
       </w:pPr>
-      <w:bookmarkStart w:id="23" w:name="_Toc16085306"/>
+      <w:bookmarkStart w:id="22" w:name="_Toc16085306"/>
       <w:r>
         <w:lastRenderedPageBreak/>
         <w:t>3</w:t>
@@ -3107,7 +3105,7 @@
       <w:r>
         <w:t>. System Architecture</w:t>
       </w:r>
-      <w:bookmarkEnd w:id="23"/>
+      <w:bookmarkEnd w:id="22"/>
     </w:p>
     <w:p/>
     <w:p>
@@ -3251,7 +3249,7 @@
           <w:rFonts w:ascii="宋体" w:eastAsia="宋体" w:hAnsi="宋体" w:cstheme="minorBidi"/>
         </w:rPr>
       </w:pPr>
-      <w:bookmarkStart w:id="24" w:name="_Toc16085307"/>
+      <w:bookmarkStart w:id="23" w:name="_Toc16085307"/>
       <w:r>
         <w:rPr>
           <w:rFonts w:eastAsia="宋体"/>
@@ -3271,29 +3269,26 @@
         </w:rPr>
         <w:t>Design (UML Diagram)</w:t>
       </w:r>
+      <w:bookmarkEnd w:id="23"/>
+    </w:p>
+    <w:p>
+      <w:pPr>
+        <w:pStyle w:val="2"/>
+      </w:pPr>
+      <w:bookmarkStart w:id="24" w:name="_Toc16085308"/>
+      <w:r>
+        <w:t>4</w:t>
+      </w:r>
+      <w:r>
+        <w:t xml:space="preserve">.1 </w:t>
+      </w:r>
+      <w:r>
+        <w:t xml:space="preserve">Class </w:t>
+      </w:r>
+      <w:r>
+        <w:t>Diagram</w:t>
+      </w:r>
       <w:bookmarkEnd w:id="24"/>
-    </w:p>
-    <w:p>
-      <w:pPr>
-        <w:pStyle w:val="2"/>
-      </w:pPr>
-      <w:bookmarkStart w:id="25" w:name="_Toc16085308"/>
-      <w:r>
-        <w:t>4</w:t>
-      </w:r>
-      <w:r>
-        <w:t>.1 D</w:t>
-      </w:r>
-      <w:r>
-        <w:t>evelopment</w:t>
-      </w:r>
-      <w:r>
-        <w:t xml:space="preserve"> </w:t>
-      </w:r>
-      <w:r>
-        <w:t>Diagram</w:t>
-      </w:r>
-      <w:bookmarkEnd w:id="25"/>
       <w:r>
         <w:t xml:space="preserve"> </w:t>
       </w:r>
@@ -3368,7 +3363,7 @@
       <w:pPr>
         <w:pStyle w:val="2"/>
       </w:pPr>
-      <w:bookmarkStart w:id="26" w:name="_Toc16085309"/>
+      <w:bookmarkStart w:id="25" w:name="_Toc16085309"/>
       <w:r>
         <w:lastRenderedPageBreak/>
         <w:t>4</w:t>
@@ -3423,7 +3418,7 @@
           </wp:inline>
         </w:drawing>
       </w:r>
-      <w:bookmarkEnd w:id="26"/>
+      <w:bookmarkEnd w:id="25"/>
       <w:r>
         <w:br w:type="page"/>
       </w:r>
@@ -3432,7 +3427,7 @@
       <w:pPr>
         <w:pStyle w:val="2"/>
       </w:pPr>
-      <w:bookmarkStart w:id="27" w:name="_Toc16085310"/>
+      <w:bookmarkStart w:id="26" w:name="_Toc16085310"/>
       <w:r>
         <w:lastRenderedPageBreak/>
         <w:t>4</w:t>
@@ -3446,24 +3441,25 @@
       <w:r>
         <w:t xml:space="preserve"> Sequence Diagram</w:t>
       </w:r>
-      <w:bookmarkEnd w:id="27"/>
-    </w:p>
-    <w:p>
-      <w:pPr>
+      <w:bookmarkEnd w:id="26"/>
+    </w:p>
+    <w:p>
+      <w:pPr>
+        <w:jc w:val="center"/>
         <w:rPr>
           <w:rFonts w:eastAsia="宋体"/>
         </w:rPr>
       </w:pPr>
       <w:r>
         <w:rPr>
-          <w:rFonts w:eastAsia="宋体" w:hint="eastAsia"/>
+          <w:rFonts w:eastAsia="宋体"/>
           <w:noProof/>
         </w:rPr>
         <w:drawing>
           <wp:inline distT="0" distB="0" distL="0" distR="0">
-            <wp:extent cx="6091540" cy="2687444"/>
-            <wp:effectExtent l="0" t="0" r="5080" b="5080"/>
-            <wp:docPr id="2" name="图片 2" descr="图片包含 屏幕截图&#10;&#10;描述已自动生成"/>
+            <wp:extent cx="3362633" cy="5220335"/>
+            <wp:effectExtent l="0" t="0" r="3175" b="0"/>
+            <wp:docPr id="6" name="图片 6"/>
             <wp:cNvGraphicFramePr>
               <a:graphicFrameLocks xmlns:a="http://schemas.openxmlformats.org/drawingml/2006/main" noChangeAspect="1"/>
             </wp:cNvGraphicFramePr>
@@ -3471,7 +3467,7 @@
               <a:graphicData uri="http://schemas.openxmlformats.org/drawingml/2006/picture">
                 <pic:pic xmlns:pic="http://schemas.openxmlformats.org/drawingml/2006/picture">
                   <pic:nvPicPr>
-                    <pic:cNvPr id="2" name="Sequence.png"/>
+                    <pic:cNvPr id="6" name="sequence diagram (1).png"/>
                     <pic:cNvPicPr/>
                   </pic:nvPicPr>
                   <pic:blipFill>
@@ -3489,7 +3485,7 @@
                   <pic:spPr>
                     <a:xfrm>
                       <a:off x="0" y="0"/>
-                      <a:ext cx="6102441" cy="2692253"/>
+                      <a:ext cx="3375647" cy="5240539"/>
                     </a:xfrm>
                     <a:prstGeom prst="rect">
                       <a:avLst/>
@@ -3502,16 +3498,241 @@
         </w:drawing>
       </w:r>
     </w:p>
-    <w:p/>
-    <w:p/>
+    <w:p>
+      <w:pPr>
+        <w:ind w:firstLine="420"/>
+        <w:rPr>
+          <w:rFonts w:hint="eastAsia"/>
+        </w:rPr>
+      </w:pPr>
+      <w:r>
+        <w:rPr>
+          <w:rFonts w:eastAsia="宋体"/>
+        </w:rPr>
+        <w:t xml:space="preserve">This sequence diagram including </w:t>
+      </w:r>
+      <w:r>
+        <w:t>URS-0</w:t>
+      </w:r>
+      <w:r>
+        <w:t>2</w:t>
+      </w:r>
+      <w:r>
+        <w:t>:</w:t>
+      </w:r>
+      <w:r>
+        <w:t xml:space="preserve"> Super admin can view account management page</w:t>
+      </w:r>
+      <w:r>
+        <w:rPr>
+          <w:rFonts w:eastAsia="宋体"/>
+        </w:rPr>
+        <w:t xml:space="preserve">, </w:t>
+      </w:r>
+      <w:r>
+        <w:t>URS-0</w:t>
+      </w:r>
+      <w:r>
+        <w:t>3</w:t>
+      </w:r>
+      <w:r>
+        <w:t>:</w:t>
+      </w:r>
+      <w:r>
+        <w:t xml:space="preserve"> Super admin can edit account information</w:t>
+      </w:r>
+      <w:r>
+        <w:rPr>
+          <w:rFonts w:eastAsia="宋体"/>
+        </w:rPr>
+        <w:t xml:space="preserve">, </w:t>
+      </w:r>
+      <w:r>
+        <w:t>URS-05: Super admin can add admin account directly.</w:t>
+      </w:r>
+      <w:r>
+        <w:rPr>
+          <w:rFonts w:eastAsia="宋体" w:hint="eastAsia"/>
+        </w:rPr>
+        <w:t xml:space="preserve"> </w:t>
+      </w:r>
+    </w:p>
+    <w:p>
+      <w:pPr>
+        <w:jc w:val="center"/>
+        <w:rPr>
+          <w:rFonts w:eastAsia="宋体" w:hint="eastAsia"/>
+        </w:rPr>
+      </w:pPr>
+      <w:r>
+        <w:rPr>
+          <w:rFonts w:eastAsia="宋体" w:hint="eastAsia"/>
+          <w:noProof/>
+        </w:rPr>
+        <w:lastRenderedPageBreak/>
+        <w:drawing>
+          <wp:inline distT="0" distB="0" distL="0" distR="0">
+            <wp:extent cx="3348507" cy="5269152"/>
+            <wp:effectExtent l="0" t="0" r="4445" b="1905"/>
+            <wp:docPr id="7" name="图片 7" descr="图片包含 文字, 地图&#10;&#10;描述已自动生成"/>
+            <wp:cNvGraphicFramePr>
+              <a:graphicFrameLocks xmlns:a="http://schemas.openxmlformats.org/drawingml/2006/main" noChangeAspect="1"/>
+            </wp:cNvGraphicFramePr>
+            <a:graphic xmlns:a="http://schemas.openxmlformats.org/drawingml/2006/main">
+              <a:graphicData uri="http://schemas.openxmlformats.org/drawingml/2006/picture">
+                <pic:pic xmlns:pic="http://schemas.openxmlformats.org/drawingml/2006/picture">
+                  <pic:nvPicPr>
+                    <pic:cNvPr id="7" name="sequence diagram.png"/>
+                    <pic:cNvPicPr/>
+                  </pic:nvPicPr>
+                  <pic:blipFill>
+                    <a:blip r:embed="rId12" cstate="print">
+                      <a:extLst>
+                        <a:ext uri="{28A0092B-C50C-407E-A947-70E740481C1C}">
+                          <a14:useLocalDpi xmlns:a14="http://schemas.microsoft.com/office/drawing/2010/main" val="0"/>
+                        </a:ext>
+                      </a:extLst>
+                    </a:blip>
+                    <a:stretch>
+                      <a:fillRect/>
+                    </a:stretch>
+                  </pic:blipFill>
+                  <pic:spPr>
+                    <a:xfrm>
+                      <a:off x="0" y="0"/>
+                      <a:ext cx="3377460" cy="5314712"/>
+                    </a:xfrm>
+                    <a:prstGeom prst="rect">
+                      <a:avLst/>
+                    </a:prstGeom>
+                  </pic:spPr>
+                </pic:pic>
+              </a:graphicData>
+            </a:graphic>
+          </wp:inline>
+        </w:drawing>
+      </w:r>
+    </w:p>
+    <w:p>
+      <w:pPr>
+        <w:spacing w:line="240" w:lineRule="auto"/>
+      </w:pPr>
+      <w:r>
+        <w:rPr>
+          <w:rFonts w:eastAsia="宋体"/>
+        </w:rPr>
+        <w:t>This sequence diagram including</w:t>
+      </w:r>
+      <w:r>
+        <w:rPr>
+          <w:rFonts w:eastAsia="宋体"/>
+        </w:rPr>
+        <w:t xml:space="preserve"> </w:t>
+      </w:r>
+      <w:r>
+        <w:rPr>
+          <w:rFonts w:hint="eastAsia"/>
+        </w:rPr>
+        <w:t>U</w:t>
+      </w:r>
+      <w:r>
+        <w:t>RS-08: Admin can register account</w:t>
+      </w:r>
+      <w:r>
+        <w:t xml:space="preserve">, </w:t>
+      </w:r>
+      <w:r>
+        <w:rPr>
+          <w:rFonts w:hint="eastAsia"/>
+        </w:rPr>
+        <w:t>U</w:t>
+      </w:r>
+      <w:r>
+        <w:t>RS-09:</w:t>
+      </w:r>
+      <w:r>
+        <w:rPr>
+          <w:rFonts w:hint="eastAsia"/>
+        </w:rPr>
+        <w:t xml:space="preserve"> </w:t>
+      </w:r>
+      <w:r>
+        <w:t>Admin can login to dashboard.</w:t>
+      </w:r>
+      <w:r>
+        <w:rPr>
+          <w:rFonts w:hint="eastAsia"/>
+        </w:rPr>
+        <w:t xml:space="preserve"> </w:t>
+      </w:r>
+      <w:r>
+        <w:t>URS-12: Admin can edit account information.</w:t>
+      </w:r>
+    </w:p>
+    <w:p>
+      <w:pPr>
+        <w:spacing w:line="240" w:lineRule="auto"/>
+        <w:rPr>
+          <w:rFonts w:hint="eastAsia"/>
+        </w:rPr>
+      </w:pPr>
+      <w:r>
+        <w:rPr>
+          <w:rFonts w:hint="eastAsia"/>
+        </w:rPr>
+        <w:t>U</w:t>
+      </w:r>
+      <w:r>
+        <w:t>RS-13: Admin can logout</w:t>
+      </w:r>
+      <w:r>
+        <w:t xml:space="preserve">, </w:t>
+      </w:r>
+      <w:r>
+        <w:t>URS-</w:t>
+      </w:r>
+      <w:r>
+        <w:t>14</w:t>
+      </w:r>
+      <w:r>
+        <w:t xml:space="preserve">: </w:t>
+      </w:r>
+      <w:r>
+        <w:t>Admin can view all the summary sparkline chart</w:t>
+      </w:r>
+      <w:r>
+        <w:t xml:space="preserve">, </w:t>
+      </w:r>
+      <w:r>
+        <w:t>URS-15: Admin can view positive comments rate line chart</w:t>
+      </w:r>
+      <w:r>
+        <w:t xml:space="preserve">, </w:t>
+      </w:r>
+      <w:r>
+        <w:t>URS-16: Admin can view word frequency bar chart</w:t>
+      </w:r>
+      <w:r>
+        <w:t xml:space="preserve">, </w:t>
+      </w:r>
+      <w:r>
+        <w:t>URS-17: Admin can view number of comments bar chart</w:t>
+      </w:r>
+      <w:r>
+        <w:t xml:space="preserve">, </w:t>
+      </w:r>
+      <w:r>
+        <w:t>URS-18: Admin can view types of comments stacked column chart.</w:t>
+      </w:r>
+      <w:r>
+        <w:br w:type="page"/>
+      </w:r>
+    </w:p>
     <w:p>
       <w:pPr>
         <w:pStyle w:val="1"/>
       </w:pPr>
-      <w:r>
-        <w:br w:type="page"/>
-      </w:r>
-      <w:bookmarkStart w:id="28" w:name="_Toc16085311"/>
+      <w:bookmarkStart w:id="27" w:name="_Toc16085311"/>
       <w:r>
         <w:lastRenderedPageBreak/>
         <w:t>5</w:t>
@@ -3522,7 +3743,7 @@
       <w:r>
         <w:t xml:space="preserve"> User Interface Design</w:t>
       </w:r>
-      <w:bookmarkEnd w:id="28"/>
+      <w:bookmarkEnd w:id="27"/>
       <w:r>
         <w:tab/>
       </w:r>
@@ -3535,27 +3756,27 @@
           <w:numId w:val="10"/>
         </w:numPr>
       </w:pPr>
-      <w:bookmarkStart w:id="29" w:name="_Toc16085312"/>
+      <w:bookmarkStart w:id="28" w:name="_Toc16085312"/>
       <w:r>
         <w:t>Web Application UI</w:t>
       </w:r>
+      <w:bookmarkEnd w:id="28"/>
+    </w:p>
+    <w:p>
+      <w:pPr>
+        <w:pStyle w:val="2"/>
+      </w:pPr>
+      <w:bookmarkStart w:id="29" w:name="_Toc16085313"/>
+      <w:r>
+        <w:rPr>
+          <w:rFonts w:hint="eastAsia"/>
+        </w:rPr>
+        <w:t>W</w:t>
+      </w:r>
+      <w:r>
+        <w:t>-UI01-Login</w:t>
+      </w:r>
       <w:bookmarkEnd w:id="29"/>
-    </w:p>
-    <w:p>
-      <w:pPr>
-        <w:pStyle w:val="2"/>
-      </w:pPr>
-      <w:bookmarkStart w:id="30" w:name="_Toc16085313"/>
-      <w:r>
-        <w:rPr>
-          <w:rFonts w:hint="eastAsia"/>
-        </w:rPr>
-        <w:t>W</w:t>
-      </w:r>
-      <w:r>
-        <w:t>-UI01-Login</w:t>
-      </w:r>
-      <w:bookmarkEnd w:id="30"/>
     </w:p>
     <w:p>
       <w:r>
@@ -3592,7 +3813,7 @@
                     </pic:cNvPicPr>
                   </pic:nvPicPr>
                   <pic:blipFill>
-                    <a:blip r:embed="rId12" cstate="print">
+                    <a:blip r:embed="rId13" cstate="print">
                       <a:extLst>
                         <a:ext uri="{28A0092B-C50C-407E-A947-70E740481C1C}">
                           <a14:useLocalDpi xmlns:a14="http://schemas.microsoft.com/office/drawing/2010/main" val="0"/>
@@ -3682,7 +3903,7 @@
       <w:pPr>
         <w:pStyle w:val="2"/>
       </w:pPr>
-      <w:bookmarkStart w:id="31" w:name="_Toc16085314"/>
+      <w:bookmarkStart w:id="30" w:name="_Toc16085314"/>
       <w:r>
         <w:lastRenderedPageBreak/>
         <w:t>W-UI02-View Summary</w:t>
@@ -3693,7 +3914,7 @@
       <w:r>
         <w:t xml:space="preserve"> &amp; W-UI03-Logout</w:t>
       </w:r>
-      <w:bookmarkEnd w:id="31"/>
+      <w:bookmarkEnd w:id="30"/>
     </w:p>
     <w:p>
       <w:pPr>
@@ -3734,7 +3955,7 @@
                     </pic:cNvPicPr>
                   </pic:nvPicPr>
                   <pic:blipFill>
-                    <a:blip r:embed="rId13" cstate="print">
+                    <a:blip r:embed="rId14" cstate="print">
                       <a:extLst>
                         <a:ext uri="{28A0092B-C50C-407E-A947-70E740481C1C}">
                           <a14:useLocalDpi xmlns:a14="http://schemas.microsoft.com/office/drawing/2010/main" val="0"/>
@@ -3959,9 +4180,12 @@
         <w:t>“Logout” button for decision maker to logout from dashboard.</w:t>
       </w:r>
     </w:p>
-    <w:p/>
+    <w:p>
+      <w:bookmarkStart w:id="31" w:name="_GoBack"/>
+      <w:bookmarkEnd w:id="31"/>
+    </w:p>
     <w:sectPr>
-      <w:footerReference w:type="default" r:id="rId14"/>
+      <w:footerReference w:type="default" r:id="rId15"/>
       <w:pgSz w:w="11900" w:h="16840"/>
       <w:pgMar w:top="1440" w:right="1800" w:bottom="1440" w:left="1800" w:header="851" w:footer="992" w:gutter="0"/>
       <w:cols w:space="425"/>

</xml_diff>

<commit_message>
add back-end to project
</commit_message>
<xml_diff>
--- a/ProgressI/Progress1SDD.docx
+++ b/ProgressI/Progress1SDD.docx
@@ -354,7 +354,7 @@
             <v:path o:extrusionok="f" gradientshapeok="t" o:connecttype="rect"/>
             <o:lock v:ext="edit" aspectratio="t"/>
           </v:shapetype>
-          <v:shape id="_x0000_i1025" type="#_x0000_t75" alt="Microsoft Office 签名行​​..." style="width:190.8pt;height:97.2pt;mso-width-percent:0;mso-height-percent:0;mso-width-percent:0;mso-height-percent:0">
+          <v:shape id="_x0000_i1025" type="#_x0000_t75" alt="Microsoft Office 签名行​​..." style="width:191.05pt;height:96.95pt;mso-width-percent:0;mso-height-percent:0;mso-width-percent:0;mso-height-percent:0">
             <v:imagedata r:id="rId7" o:title=""/>
             <o:lock v:ext="edit" ungrouping="t" rotation="t" cropping="t" verticies="t" text="t" grouping="t"/>
             <o:signatureline v:ext="edit" id="{CB116C51-4251-4A2D-8301-3285B9CBD66D}" provid="{00000000-0000-0000-0000-000000000000}" o:suggestedsigner="Dr. Pree Thiengburanathum" issignatureline="t"/>
@@ -416,11 +416,11 @@
       <w:bookmarkStart w:id="8" w:name="_Toc15567905"/>
       <w:bookmarkStart w:id="9" w:name="_Toc15911585"/>
       <w:bookmarkStart w:id="10" w:name="_Toc15914994"/>
-      <w:bookmarkStart w:id="11" w:name="_Toc16085299"/>
-      <w:bookmarkStart w:id="12" w:name="_Toc13091361"/>
-      <w:bookmarkStart w:id="13" w:name="_Toc13426576"/>
-      <w:bookmarkStart w:id="14" w:name="_Toc13426623"/>
-      <w:bookmarkStart w:id="15" w:name="_Toc13426822"/>
+      <w:bookmarkStart w:id="11" w:name="_Toc13091361"/>
+      <w:bookmarkStart w:id="12" w:name="_Toc13426576"/>
+      <w:bookmarkStart w:id="13" w:name="_Toc13426623"/>
+      <w:bookmarkStart w:id="14" w:name="_Toc13426822"/>
+      <w:bookmarkStart w:id="15" w:name="_Toc17361166"/>
       <w:r>
         <w:rPr>
           <w:rStyle w:val="10"/>
@@ -441,7 +441,7 @@
       <w:bookmarkEnd w:id="8"/>
       <w:bookmarkEnd w:id="9"/>
       <w:bookmarkEnd w:id="10"/>
-      <w:bookmarkEnd w:id="11"/>
+      <w:bookmarkEnd w:id="15"/>
       <w:r>
         <w:rPr>
           <w:rFonts w:cs="Times New Roman"/>
@@ -472,7 +472,7 @@
           <w:szCs w:val="24"/>
         </w:rPr>
       </w:pPr>
-      <w:hyperlink w:anchor="_Toc16085299" w:history="1">
+      <w:hyperlink w:anchor="_Toc17361166" w:history="1">
         <w:r>
           <w:rPr>
             <w:rStyle w:val="ac"/>
@@ -500,7 +500,7 @@
             <w:noProof/>
             <w:webHidden/>
           </w:rPr>
-          <w:instrText xml:space="preserve"> PAGEREF _Toc16085299 \h </w:instrText>
+          <w:instrText xml:space="preserve"> PAGEREF _Toc17361166 \h </w:instrText>
         </w:r>
         <w:r>
           <w:rPr>
@@ -542,7 +542,7 @@
           <w:szCs w:val="24"/>
         </w:rPr>
       </w:pPr>
-      <w:hyperlink w:anchor="_Toc16085300" w:history="1">
+      <w:hyperlink w:anchor="_Toc17361167" w:history="1">
         <w:r>
           <w:rPr>
             <w:rStyle w:val="ac"/>
@@ -577,7 +577,7 @@
             <w:noProof/>
             <w:webHidden/>
           </w:rPr>
-          <w:instrText xml:space="preserve"> PAGEREF _Toc16085300 \h </w:instrText>
+          <w:instrText xml:space="preserve"> PAGEREF _Toc17361167 \h </w:instrText>
         </w:r>
         <w:r>
           <w:rPr>
@@ -619,7 +619,7 @@
           <w:szCs w:val="24"/>
         </w:rPr>
       </w:pPr>
-      <w:hyperlink w:anchor="_Toc16085301" w:history="1">
+      <w:hyperlink w:anchor="_Toc17361168" w:history="1">
         <w:r>
           <w:rPr>
             <w:rStyle w:val="ac"/>
@@ -646,7 +646,7 @@
             <w:noProof/>
             <w:webHidden/>
           </w:rPr>
-          <w:instrText xml:space="preserve"> PAGEREF _Toc16085301 \h </w:instrText>
+          <w:instrText xml:space="preserve"> PAGEREF _Toc17361168 \h </w:instrText>
         </w:r>
         <w:r>
           <w:rPr>
@@ -692,13 +692,13 @@
           <w:szCs w:val="24"/>
         </w:rPr>
       </w:pPr>
-      <w:hyperlink w:anchor="_Toc16085302" w:history="1">
+      <w:hyperlink w:anchor="_Toc17361169" w:history="1">
         <w:r>
           <w:rPr>
             <w:rStyle w:val="ac"/>
             <w:noProof/>
           </w:rPr>
-          <w:t>2.1 purpose</w:t>
+          <w:t>2.1 Purpose</w:t>
         </w:r>
         <w:r>
           <w:rPr>
@@ -719,7 +719,7 @@
             <w:noProof/>
             <w:webHidden/>
           </w:rPr>
-          <w:instrText xml:space="preserve"> PAGEREF _Toc16085302 \h </w:instrText>
+          <w:instrText xml:space="preserve"> PAGEREF _Toc17361169 \h </w:instrText>
         </w:r>
         <w:r>
           <w:rPr>
@@ -765,7 +765,7 @@
           <w:szCs w:val="24"/>
         </w:rPr>
       </w:pPr>
-      <w:hyperlink w:anchor="_Toc16085303" w:history="1">
+      <w:hyperlink w:anchor="_Toc17361170" w:history="1">
         <w:r>
           <w:rPr>
             <w:rStyle w:val="ac"/>
@@ -792,7 +792,7 @@
             <w:noProof/>
             <w:webHidden/>
           </w:rPr>
-          <w:instrText xml:space="preserve"> PAGEREF _Toc16085303 \h </w:instrText>
+          <w:instrText xml:space="preserve"> PAGEREF _Toc17361170 \h </w:instrText>
         </w:r>
         <w:r>
           <w:rPr>
@@ -838,7 +838,7 @@
           <w:szCs w:val="24"/>
         </w:rPr>
       </w:pPr>
-      <w:hyperlink w:anchor="_Toc16085304" w:history="1">
+      <w:hyperlink w:anchor="_Toc17361171" w:history="1">
         <w:r>
           <w:rPr>
             <w:rStyle w:val="ac"/>
@@ -865,7 +865,7 @@
             <w:noProof/>
             <w:webHidden/>
           </w:rPr>
-          <w:instrText xml:space="preserve"> PAGEREF _Toc16085304 \h </w:instrText>
+          <w:instrText xml:space="preserve"> PAGEREF _Toc17361171 \h </w:instrText>
         </w:r>
         <w:r>
           <w:rPr>
@@ -911,7 +911,7 @@
           <w:szCs w:val="24"/>
         </w:rPr>
       </w:pPr>
-      <w:hyperlink w:anchor="_Toc16085305" w:history="1">
+      <w:hyperlink w:anchor="_Toc17361172" w:history="1">
         <w:r>
           <w:rPr>
             <w:rStyle w:val="ac"/>
@@ -938,7 +938,7 @@
             <w:noProof/>
             <w:webHidden/>
           </w:rPr>
-          <w:instrText xml:space="preserve"> PAGEREF _Toc16085305 \h </w:instrText>
+          <w:instrText xml:space="preserve"> PAGEREF _Toc17361172 \h </w:instrText>
         </w:r>
         <w:r>
           <w:rPr>
@@ -980,7 +980,7 @@
           <w:szCs w:val="24"/>
         </w:rPr>
       </w:pPr>
-      <w:hyperlink w:anchor="_Toc16085306" w:history="1">
+      <w:hyperlink w:anchor="_Toc17361173" w:history="1">
         <w:r>
           <w:rPr>
             <w:rStyle w:val="ac"/>
@@ -1007,7 +1007,7 @@
             <w:noProof/>
             <w:webHidden/>
           </w:rPr>
-          <w:instrText xml:space="preserve"> PAGEREF _Toc16085306 \h </w:instrText>
+          <w:instrText xml:space="preserve"> PAGEREF _Toc17361173 \h </w:instrText>
         </w:r>
         <w:r>
           <w:rPr>
@@ -1049,7 +1049,7 @@
           <w:szCs w:val="24"/>
         </w:rPr>
       </w:pPr>
-      <w:hyperlink w:anchor="_Toc16085307" w:history="1">
+      <w:hyperlink w:anchor="_Toc17361174" w:history="1">
         <w:r>
           <w:rPr>
             <w:rStyle w:val="ac"/>
@@ -1077,7 +1077,7 @@
             <w:noProof/>
             <w:webHidden/>
           </w:rPr>
-          <w:instrText xml:space="preserve"> PAGEREF _Toc16085307 \h </w:instrText>
+          <w:instrText xml:space="preserve"> PAGEREF _Toc17361174 \h </w:instrText>
         </w:r>
         <w:r>
           <w:rPr>
@@ -1123,13 +1123,13 @@
           <w:szCs w:val="24"/>
         </w:rPr>
       </w:pPr>
-      <w:hyperlink w:anchor="_Toc16085308" w:history="1">
+      <w:hyperlink w:anchor="_Toc17361175" w:history="1">
         <w:r>
           <w:rPr>
             <w:rStyle w:val="ac"/>
             <w:noProof/>
           </w:rPr>
-          <w:t>4.1 Development Diagram</w:t>
+          <w:t>4.1 Class Diagram</w:t>
         </w:r>
         <w:r>
           <w:rPr>
@@ -1150,7 +1150,7 @@
             <w:noProof/>
             <w:webHidden/>
           </w:rPr>
-          <w:instrText xml:space="preserve"> PAGEREF _Toc16085308 \h </w:instrText>
+          <w:instrText xml:space="preserve"> PAGEREF _Toc17361175 \h </w:instrText>
         </w:r>
         <w:r>
           <w:rPr>
@@ -1196,7 +1196,7 @@
           <w:szCs w:val="24"/>
         </w:rPr>
       </w:pPr>
-      <w:hyperlink w:anchor="_Toc16085309" w:history="1">
+      <w:hyperlink w:anchor="_Toc17361176" w:history="1">
         <w:r>
           <w:rPr>
             <w:rStyle w:val="ac"/>
@@ -1223,7 +1223,7 @@
             <w:noProof/>
             <w:webHidden/>
           </w:rPr>
-          <w:instrText xml:space="preserve"> PAGEREF _Toc16085309 \h </w:instrText>
+          <w:instrText xml:space="preserve"> PAGEREF _Toc17361176 \h </w:instrText>
         </w:r>
         <w:r>
           <w:rPr>
@@ -1243,7 +1243,7 @@
             <w:noProof/>
             <w:webHidden/>
           </w:rPr>
-          <w:t>9</w:t>
+          <w:t>19</w:t>
         </w:r>
         <w:r>
           <w:rPr>
@@ -1269,7 +1269,7 @@
           <w:szCs w:val="24"/>
         </w:rPr>
       </w:pPr>
-      <w:hyperlink w:anchor="_Toc16085310" w:history="1">
+      <w:hyperlink w:anchor="_Toc17361177" w:history="1">
         <w:r>
           <w:rPr>
             <w:rStyle w:val="ac"/>
@@ -1296,7 +1296,7 @@
             <w:noProof/>
             <w:webHidden/>
           </w:rPr>
-          <w:instrText xml:space="preserve"> PAGEREF _Toc16085310 \h </w:instrText>
+          <w:instrText xml:space="preserve"> PAGEREF _Toc17361177 \h </w:instrText>
         </w:r>
         <w:r>
           <w:rPr>
@@ -1316,7 +1316,7 @@
             <w:noProof/>
             <w:webHidden/>
           </w:rPr>
-          <w:t>10</w:t>
+          <w:t>20</w:t>
         </w:r>
         <w:r>
           <w:rPr>
@@ -1338,7 +1338,7 @@
           <w:szCs w:val="24"/>
         </w:rPr>
       </w:pPr>
-      <w:hyperlink w:anchor="_Toc16085311" w:history="1">
+      <w:hyperlink w:anchor="_Toc17361178" w:history="1">
         <w:r>
           <w:rPr>
             <w:rStyle w:val="ac"/>
@@ -1365,7 +1365,7 @@
             <w:noProof/>
             <w:webHidden/>
           </w:rPr>
-          <w:instrText xml:space="preserve"> PAGEREF _Toc16085311 \h </w:instrText>
+          <w:instrText xml:space="preserve"> PAGEREF _Toc17361178 \h </w:instrText>
         </w:r>
         <w:r>
           <w:rPr>
@@ -1385,7 +1385,7 @@
             <w:noProof/>
             <w:webHidden/>
           </w:rPr>
-          <w:t>11</w:t>
+          <w:t>22</w:t>
         </w:r>
         <w:r>
           <w:rPr>
@@ -1400,7 +1400,6 @@
       <w:pPr>
         <w:pStyle w:val="TOC2"/>
         <w:tabs>
-          <w:tab w:val="left" w:pos="1050"/>
           <w:tab w:val="right" w:leader="dot" w:pos="8290"/>
         </w:tabs>
         <w:ind w:left="480"/>
@@ -1412,30 +1411,13 @@
           <w:szCs w:val="24"/>
         </w:rPr>
       </w:pPr>
-      <w:hyperlink w:anchor="_Toc16085312" w:history="1">
+      <w:hyperlink w:anchor="_Toc17361179" w:history="1">
         <w:r>
           <w:rPr>
             <w:rStyle w:val="ac"/>
             <w:noProof/>
           </w:rPr>
-          <w:t>5.1</w:t>
-        </w:r>
-        <w:r>
-          <w:rPr>
-            <w:rFonts w:asciiTheme="minorHAnsi" w:eastAsiaTheme="minorEastAsia" w:hAnsiTheme="minorHAnsi"/>
-            <w:noProof/>
-            <w:kern w:val="2"/>
-            <w:sz w:val="21"/>
-            <w:szCs w:val="24"/>
-          </w:rPr>
-          <w:tab/>
-        </w:r>
-        <w:r>
-          <w:rPr>
-            <w:rStyle w:val="ac"/>
-            <w:noProof/>
-          </w:rPr>
-          <w:t>Web Application UI</w:t>
+          <w:t>5.1 Web Application UI</w:t>
         </w:r>
         <w:r>
           <w:rPr>
@@ -1456,7 +1438,7 @@
             <w:noProof/>
             <w:webHidden/>
           </w:rPr>
-          <w:instrText xml:space="preserve"> PAGEREF _Toc16085312 \h </w:instrText>
+          <w:instrText xml:space="preserve"> PAGEREF _Toc17361179 \h </w:instrText>
         </w:r>
         <w:r>
           <w:rPr>
@@ -1476,7 +1458,7 @@
             <w:noProof/>
             <w:webHidden/>
           </w:rPr>
-          <w:t>11</w:t>
+          <w:t>22</w:t>
         </w:r>
         <w:r>
           <w:rPr>
@@ -1502,13 +1484,13 @@
           <w:szCs w:val="24"/>
         </w:rPr>
       </w:pPr>
-      <w:hyperlink w:anchor="_Toc16085313" w:history="1">
+      <w:hyperlink w:anchor="_Toc17361180" w:history="1">
         <w:r>
           <w:rPr>
             <w:rStyle w:val="ac"/>
             <w:noProof/>
           </w:rPr>
-          <w:t>W-UI01-Login</w:t>
+          <w:t>5.1.1 W-UI01-Login</w:t>
         </w:r>
         <w:r>
           <w:rPr>
@@ -1529,7 +1511,7 @@
             <w:noProof/>
             <w:webHidden/>
           </w:rPr>
-          <w:instrText xml:space="preserve"> PAGEREF _Toc16085313 \h </w:instrText>
+          <w:instrText xml:space="preserve"> PAGEREF _Toc17361180 \h </w:instrText>
         </w:r>
         <w:r>
           <w:rPr>
@@ -1549,7 +1531,7 @@
             <w:noProof/>
             <w:webHidden/>
           </w:rPr>
-          <w:t>11</w:t>
+          <w:t>22</w:t>
         </w:r>
         <w:r>
           <w:rPr>
@@ -1564,7 +1546,6 @@
       <w:pPr>
         <w:pStyle w:val="TOC2"/>
         <w:tabs>
-          <w:tab w:val="left" w:pos="3023"/>
           <w:tab w:val="right" w:leader="dot" w:pos="8290"/>
         </w:tabs>
         <w:ind w:left="480"/>
@@ -1576,30 +1557,13 @@
           <w:szCs w:val="24"/>
         </w:rPr>
       </w:pPr>
-      <w:hyperlink w:anchor="_Toc16085314" w:history="1">
+      <w:hyperlink w:anchor="_Toc17361181" w:history="1">
         <w:r>
           <w:rPr>
             <w:rStyle w:val="ac"/>
             <w:noProof/>
           </w:rPr>
-          <w:t>W-UI02-View Summary</w:t>
-        </w:r>
-        <w:r>
-          <w:rPr>
-            <w:rFonts w:asciiTheme="minorHAnsi" w:eastAsiaTheme="minorEastAsia" w:hAnsiTheme="minorHAnsi"/>
-            <w:noProof/>
-            <w:kern w:val="2"/>
-            <w:sz w:val="21"/>
-            <w:szCs w:val="24"/>
-          </w:rPr>
-          <w:tab/>
-        </w:r>
-        <w:r>
-          <w:rPr>
-            <w:rStyle w:val="ac"/>
-            <w:noProof/>
-          </w:rPr>
-          <w:t xml:space="preserve"> &amp; W-UI03-Logout</w:t>
+          <w:t>5.1.2 W-UI02-View Summary &amp; W-UI03-Logout</w:t>
         </w:r>
         <w:r>
           <w:rPr>
@@ -1620,7 +1584,7 @@
             <w:noProof/>
             <w:webHidden/>
           </w:rPr>
-          <w:instrText xml:space="preserve"> PAGEREF _Toc16085314 \h </w:instrText>
+          <w:instrText xml:space="preserve"> PAGEREF _Toc17361181 \h </w:instrText>
         </w:r>
         <w:r>
           <w:rPr>
@@ -1640,7 +1604,7 @@
             <w:noProof/>
             <w:webHidden/>
           </w:rPr>
-          <w:t>12</w:t>
+          <w:t>23</w:t>
         </w:r>
         <w:r>
           <w:rPr>
@@ -1665,7 +1629,7 @@
         <w:lastRenderedPageBreak/>
         <w:fldChar w:fldCharType="end"/>
       </w:r>
-      <w:bookmarkStart w:id="16" w:name="_Toc16085300"/>
+      <w:bookmarkStart w:id="16" w:name="_Toc17361167"/>
       <w:r>
         <w:rPr>
           <w:rFonts w:cs="Times New Roman"/>
@@ -1678,10 +1642,10 @@
       <w:r>
         <w:t>Document History</w:t>
       </w:r>
+      <w:bookmarkEnd w:id="11"/>
       <w:bookmarkEnd w:id="12"/>
       <w:bookmarkEnd w:id="13"/>
       <w:bookmarkEnd w:id="14"/>
-      <w:bookmarkEnd w:id="15"/>
       <w:bookmarkEnd w:id="16"/>
     </w:p>
     <w:p/>
@@ -2291,12 +2255,12 @@
         </w:trPr>
         <w:tc>
           <w:tcPr>
-            <w:cnfStyle w:val="001000000000" w:firstRow="0" w:lastRow="0" w:firstColumn="1" w:lastColumn="0" w:oddVBand="0" w:evenVBand="0" w:oddHBand="0" w:evenHBand="0" w:firstRowFirstColumn="0" w:firstRowLastColumn="0" w:lastRowFirstColumn="0" w:lastRowLastColumn="0"/>
             <w:tcW w:w="3343" w:type="dxa"/>
           </w:tcPr>
           <w:p>
             <w:pPr>
               <w:ind w:leftChars="100" w:left="240" w:right="240"/>
+              <w:cnfStyle w:val="001000000000" w:firstRow="0" w:lastRow="0" w:firstColumn="1" w:lastColumn="0" w:oddVBand="0" w:evenVBand="0" w:oddHBand="0" w:evenHBand="0" w:firstRowFirstColumn="0" w:firstRowLastColumn="0" w:lastRowFirstColumn="0" w:lastRowLastColumn="0"/>
               <w:rPr>
                 <w:b w:val="0"/>
                 <w:bCs w:val="0"/>
@@ -2346,6 +2310,7 @@
           <w:p>
             <w:pPr>
               <w:ind w:right="240"/>
+              <w:cnfStyle w:val="001000000000" w:firstRow="0" w:lastRow="0" w:firstColumn="1" w:lastColumn="0" w:oddVBand="0" w:evenVBand="0" w:oddHBand="0" w:evenHBand="0" w:firstRowFirstColumn="0" w:firstRowLastColumn="0" w:lastRowFirstColumn="0" w:lastRowLastColumn="0"/>
               <w:rPr>
                 <w:b w:val="0"/>
                 <w:bCs w:val="0"/>
@@ -2382,19 +2347,29 @@
             <w:pPr>
               <w:ind w:left="240" w:right="240"/>
               <w:jc w:val="center"/>
-              <w:cnfStyle w:val="000000000000" w:firstRow="0" w:lastRow="0" w:firstColumn="0" w:lastColumn="0" w:oddVBand="0" w:evenVBand="0" w:oddHBand="0" w:evenHBand="0" w:firstRowFirstColumn="0" w:firstRowLastColumn="0" w:lastRowFirstColumn="0" w:lastRowLastColumn="0"/>
-              <w:rPr>
-                <w:sz w:val="24"/>
-                <w:szCs w:val="24"/>
-              </w:rPr>
-            </w:pPr>
-            <w:r>
-              <w:rPr>
-                <w:sz w:val="24"/>
-                <w:szCs w:val="24"/>
-              </w:rPr>
-              <w:t>Final</w:t>
-            </w:r>
+              <w:rPr>
+                <w:rFonts w:hint="eastAsia"/>
+                <w:sz w:val="24"/>
+                <w:szCs w:val="24"/>
+              </w:rPr>
+            </w:pPr>
+            <w:r>
+              <w:rPr>
+                <w:rFonts w:hint="eastAsia"/>
+                <w:sz w:val="24"/>
+                <w:szCs w:val="24"/>
+              </w:rPr>
+              <w:t>D</w:t>
+            </w:r>
+            <w:r>
+              <w:rPr>
+                <w:sz w:val="24"/>
+                <w:szCs w:val="24"/>
+              </w:rPr>
+              <w:t>raft</w:t>
+            </w:r>
+            <w:bookmarkStart w:id="17" w:name="_GoBack"/>
+            <w:bookmarkEnd w:id="17"/>
           </w:p>
         </w:tc>
         <w:tc>
@@ -2405,7 +2380,6 @@
             <w:pPr>
               <w:ind w:left="240" w:right="240"/>
               <w:jc w:val="center"/>
-              <w:cnfStyle w:val="000000000000" w:firstRow="0" w:lastRow="0" w:firstColumn="0" w:lastColumn="0" w:oddVBand="0" w:evenVBand="0" w:oddHBand="0" w:evenHBand="0" w:firstRowFirstColumn="0" w:firstRowLastColumn="0" w:lastRowFirstColumn="0" w:lastRowLastColumn="0"/>
               <w:rPr>
                 <w:sz w:val="24"/>
                 <w:szCs w:val="24"/>
@@ -2442,7 +2416,6 @@
             <w:pPr>
               <w:ind w:left="240" w:right="240"/>
               <w:jc w:val="center"/>
-              <w:cnfStyle w:val="000000000000" w:firstRow="0" w:lastRow="0" w:firstColumn="0" w:lastColumn="0" w:oddVBand="0" w:evenVBand="0" w:oddHBand="0" w:evenHBand="0" w:firstRowFirstColumn="0" w:firstRowLastColumn="0" w:lastRowFirstColumn="0" w:lastRowLastColumn="0"/>
               <w:rPr>
                 <w:sz w:val="24"/>
                 <w:szCs w:val="24"/>
@@ -2460,7 +2433,6 @@
             <w:pPr>
               <w:ind w:left="240" w:right="240"/>
               <w:jc w:val="center"/>
-              <w:cnfStyle w:val="000000000000" w:firstRow="0" w:lastRow="0" w:firstColumn="0" w:lastColumn="0" w:oddVBand="0" w:evenVBand="0" w:oddHBand="0" w:evenHBand="0" w:firstRowFirstColumn="0" w:firstRowLastColumn="0" w:lastRowFirstColumn="0" w:lastRowLastColumn="0"/>
               <w:rPr>
                 <w:sz w:val="24"/>
                 <w:szCs w:val="24"/>
@@ -2483,7 +2455,6 @@
             <w:pPr>
               <w:ind w:left="240" w:right="240"/>
               <w:jc w:val="center"/>
-              <w:cnfStyle w:val="000000000000" w:firstRow="0" w:lastRow="0" w:firstColumn="0" w:lastColumn="0" w:oddVBand="0" w:evenVBand="0" w:oddHBand="0" w:evenHBand="0" w:firstRowFirstColumn="0" w:firstRowLastColumn="0" w:lastRowFirstColumn="0" w:lastRowLastColumn="0"/>
               <w:rPr>
                 <w:sz w:val="24"/>
                 <w:szCs w:val="24"/>
@@ -2506,7 +2477,6 @@
             <w:pPr>
               <w:ind w:left="240" w:right="240"/>
               <w:jc w:val="center"/>
-              <w:cnfStyle w:val="000000000000" w:firstRow="0" w:lastRow="0" w:firstColumn="0" w:lastColumn="0" w:oddVBand="0" w:evenVBand="0" w:oddHBand="0" w:evenHBand="0" w:firstRowFirstColumn="0" w:firstRowLastColumn="0" w:lastRowFirstColumn="0" w:lastRowLastColumn="0"/>
               <w:rPr>
                 <w:sz w:val="24"/>
                 <w:szCs w:val="24"/>
@@ -2524,7 +2494,6 @@
             <w:pPr>
               <w:ind w:left="240" w:right="240"/>
               <w:jc w:val="center"/>
-              <w:cnfStyle w:val="000000000000" w:firstRow="0" w:lastRow="0" w:firstColumn="0" w:lastColumn="0" w:oddVBand="0" w:evenVBand="0" w:oddHBand="0" w:evenHBand="0" w:firstRowFirstColumn="0" w:firstRowLastColumn="0" w:lastRowFirstColumn="0" w:lastRowLastColumn="0"/>
               <w:rPr>
                 <w:sz w:val="24"/>
                 <w:szCs w:val="24"/>
@@ -2740,7 +2709,7 @@
       <w:pPr>
         <w:pStyle w:val="1"/>
       </w:pPr>
-      <w:bookmarkStart w:id="17" w:name="_Toc16085301"/>
+      <w:bookmarkStart w:id="18" w:name="_Toc17361168"/>
       <w:r>
         <w:rPr>
           <w:rFonts w:hint="eastAsia"/>
@@ -2751,13 +2720,13 @@
       <w:r>
         <w:t>. Introduction</w:t>
       </w:r>
-      <w:bookmarkEnd w:id="17"/>
+      <w:bookmarkEnd w:id="18"/>
     </w:p>
     <w:p>
       <w:pPr>
         <w:pStyle w:val="2"/>
       </w:pPr>
-      <w:bookmarkStart w:id="18" w:name="_Toc16085302"/>
+      <w:bookmarkStart w:id="19" w:name="_Toc17361169"/>
       <w:r>
         <w:rPr>
           <w:rFonts w:hint="eastAsia"/>
@@ -2765,15 +2734,22 @@
         <w:t>2</w:t>
       </w:r>
       <w:r>
-        <w:t>.1 purpose</w:t>
-      </w:r>
-      <w:bookmarkEnd w:id="18"/>
+        <w:t xml:space="preserve">.1 </w:t>
+      </w:r>
+      <w:r>
+        <w:t>P</w:t>
+      </w:r>
+      <w:r>
+        <w:t>urpose</w:t>
+      </w:r>
+      <w:bookmarkEnd w:id="19"/>
       <w:r>
         <w:t xml:space="preserve"> </w:t>
       </w:r>
     </w:p>
     <w:p>
       <w:pPr>
+        <w:ind w:left="420" w:firstLine="420"/>
         <w:rPr>
           <w:rFonts w:ascii="宋体" w:eastAsia="宋体" w:hAnsi="宋体"/>
         </w:rPr>
@@ -2789,7 +2765,7 @@
       <w:pPr>
         <w:pStyle w:val="2"/>
       </w:pPr>
-      <w:bookmarkStart w:id="19" w:name="_Toc16085303"/>
+      <w:bookmarkStart w:id="20" w:name="_Toc17361170"/>
       <w:r>
         <w:rPr>
           <w:rFonts w:hint="eastAsia"/>
@@ -2799,7 +2775,7 @@
       <w:r>
         <w:t>.2 Intended Audience and Reading Suggestions</w:t>
       </w:r>
-      <w:bookmarkEnd w:id="19"/>
+      <w:bookmarkEnd w:id="20"/>
       <w:r>
         <w:t xml:space="preserve"> </w:t>
       </w:r>
@@ -2825,6 +2801,7 @@
       <w:pPr>
         <w:widowControl/>
         <w:spacing w:before="100" w:beforeAutospacing="1" w:after="100" w:afterAutospacing="1" w:line="240" w:lineRule="auto"/>
+        <w:ind w:firstLine="420"/>
         <w:rPr>
           <w:rFonts w:ascii="宋体" w:eastAsia="宋体" w:hAnsi="宋体" w:cs="宋体"/>
           <w:szCs w:val="24"/>
@@ -2842,6 +2819,7 @@
       <w:pPr>
         <w:widowControl/>
         <w:spacing w:before="100" w:beforeAutospacing="1" w:after="100" w:afterAutospacing="1" w:line="240" w:lineRule="auto"/>
+        <w:ind w:left="420" w:firstLine="420"/>
         <w:rPr>
           <w:rFonts w:ascii="宋体" w:eastAsia="宋体" w:hAnsi="宋体" w:cs="宋体"/>
           <w:szCs w:val="24"/>
@@ -2859,6 +2837,7 @@
     </w:p>
     <w:p>
       <w:pPr>
+        <w:ind w:left="420" w:firstLine="420"/>
         <w:rPr>
           <w:rFonts w:ascii="宋体" w:eastAsia="宋体" w:hAnsi="宋体"/>
         </w:rPr>
@@ -2872,6 +2851,7 @@
     </w:p>
     <w:p>
       <w:pPr>
+        <w:ind w:left="420" w:firstLine="420"/>
         <w:rPr>
           <w:rFonts w:ascii="宋体" w:eastAsia="宋体" w:hAnsi="宋体"/>
         </w:rPr>
@@ -2885,6 +2865,7 @@
     </w:p>
     <w:p>
       <w:pPr>
+        <w:ind w:left="420" w:firstLine="420"/>
         <w:rPr>
           <w:rFonts w:ascii="宋体" w:eastAsia="宋体" w:hAnsi="宋体"/>
         </w:rPr>
@@ -2898,6 +2879,7 @@
     </w:p>
     <w:p>
       <w:pPr>
+        <w:ind w:left="420" w:firstLine="420"/>
         <w:rPr>
           <w:rFonts w:ascii="宋体" w:eastAsia="宋体" w:hAnsi="宋体"/>
         </w:rPr>
@@ -2906,18 +2888,13 @@
         <w:rPr>
           <w:rFonts w:eastAsia="宋体"/>
         </w:rPr>
-        <w:t xml:space="preserve">The software requirement specification will be required when some changing occur. </w:t>
-      </w:r>
-      <w:r>
-        <w:rPr>
-          <w:rFonts w:eastAsia="宋体"/>
-        </w:rPr>
         <w:lastRenderedPageBreak/>
-        <w:t xml:space="preserve">Developer will know where get effect and know where to change. </w:t>
-      </w:r>
-    </w:p>
-    <w:p>
-      <w:pPr>
+        <w:t xml:space="preserve">The software requirement specification will be required when some changing occur. Developer will know where get effect and know where to change. </w:t>
+      </w:r>
+    </w:p>
+    <w:p>
+      <w:pPr>
+        <w:ind w:left="420" w:firstLine="420"/>
         <w:rPr>
           <w:rFonts w:ascii="宋体" w:eastAsia="宋体" w:hAnsi="宋体"/>
         </w:rPr>
@@ -2933,6 +2910,7 @@
     </w:p>
     <w:p>
       <w:pPr>
+        <w:ind w:left="420" w:firstLine="420"/>
         <w:rPr>
           <w:rFonts w:ascii="宋体" w:eastAsia="宋体" w:hAnsi="宋体"/>
         </w:rPr>
@@ -2946,6 +2924,7 @@
     </w:p>
     <w:p>
       <w:pPr>
+        <w:ind w:left="420" w:firstLine="420"/>
         <w:rPr>
           <w:rFonts w:ascii="宋体" w:eastAsia="宋体" w:hAnsi="宋体"/>
         </w:rPr>
@@ -2959,6 +2938,7 @@
     </w:p>
     <w:p>
       <w:pPr>
+        <w:ind w:left="420" w:firstLine="420"/>
         <w:rPr>
           <w:rFonts w:ascii="宋体" w:eastAsia="宋体" w:hAnsi="宋体"/>
         </w:rPr>
@@ -2974,7 +2954,7 @@
       <w:pPr>
         <w:pStyle w:val="2"/>
       </w:pPr>
-      <w:bookmarkStart w:id="20" w:name="_Toc16085304"/>
+      <w:bookmarkStart w:id="21" w:name="_Toc17361171"/>
       <w:r>
         <w:rPr>
           <w:rFonts w:hint="eastAsia"/>
@@ -2984,9 +2964,14 @@
       <w:r>
         <w:t>.3 Project Scope</w:t>
       </w:r>
-      <w:bookmarkEnd w:id="20"/>
-    </w:p>
-    <w:p>
+      <w:bookmarkEnd w:id="21"/>
+    </w:p>
+    <w:p>
+      <w:pPr>
+        <w:rPr>
+          <w:rFonts w:hint="eastAsia"/>
+        </w:rPr>
+      </w:pPr>
       <w:r>
         <w:tab/>
       </w:r>
@@ -2997,7 +2982,6 @@
         <w:t>me way. For decision maker to manage and keep tracks all the data.</w:t>
       </w:r>
     </w:p>
-    <w:p/>
     <w:p>
       <w:pPr>
         <w:pStyle w:val="2"/>
@@ -3005,7 +2989,7 @@
           <w:rFonts w:ascii="宋体" w:hAnsi="宋体"/>
         </w:rPr>
       </w:pPr>
-      <w:bookmarkStart w:id="21" w:name="_Toc16085305"/>
+      <w:bookmarkStart w:id="22" w:name="_Toc17361172"/>
       <w:r>
         <w:rPr>
           <w:rFonts w:hint="eastAsia"/>
@@ -3018,7 +3002,7 @@
       <w:r>
         <w:t>Acronyms</w:t>
       </w:r>
-      <w:bookmarkEnd w:id="21"/>
+      <w:bookmarkEnd w:id="22"/>
       <w:r>
         <w:t xml:space="preserve"> </w:t>
       </w:r>
@@ -3047,11 +3031,17 @@
         </w:rPr>
         <w:t>Software Requirement Specification SDD Software Design Document</w:t>
       </w:r>
-      <w:r>
+    </w:p>
+    <w:p>
+      <w:pPr>
         <w:rPr>
           <w:rFonts w:eastAsia="宋体"/>
         </w:rPr>
-        <w:br/>
+      </w:pPr>
+      <w:r>
+        <w:rPr>
+          <w:rFonts w:eastAsia="宋体"/>
+        </w:rPr>
         <w:t xml:space="preserve">UI </w:t>
       </w:r>
       <w:r>
@@ -3064,10 +3054,15 @@
         <w:rPr>
           <w:rFonts w:eastAsia="宋体"/>
         </w:rPr>
-        <w:t xml:space="preserve">User Interface </w:t>
-      </w:r>
-    </w:p>
-    <w:p>
+        <w:t>User Interface</w:t>
+      </w:r>
+    </w:p>
+    <w:p>
+      <w:pPr>
+        <w:rPr>
+          <w:rFonts w:eastAsia="宋体"/>
+        </w:rPr>
+      </w:pPr>
       <w:r>
         <w:rPr>
           <w:rFonts w:eastAsia="宋体" w:hint="eastAsia"/>
@@ -3097,7 +3092,7 @@
       <w:pPr>
         <w:pStyle w:val="1"/>
       </w:pPr>
-      <w:bookmarkStart w:id="22" w:name="_Toc16085306"/>
+      <w:bookmarkStart w:id="23" w:name="_Toc17361173"/>
       <w:r>
         <w:lastRenderedPageBreak/>
         <w:t>3</w:t>
@@ -3105,7 +3100,7 @@
       <w:r>
         <w:t>. System Architecture</w:t>
       </w:r>
-      <w:bookmarkEnd w:id="22"/>
+      <w:bookmarkEnd w:id="23"/>
     </w:p>
     <w:p/>
     <w:p>
@@ -3165,6 +3160,7 @@
     </w:p>
     <w:p>
       <w:pPr>
+        <w:ind w:firstLine="420"/>
         <w:rPr>
           <w:rFonts w:ascii="宋体" w:eastAsia="宋体" w:hAnsi="宋体"/>
         </w:rPr>
@@ -3249,7 +3245,7 @@
           <w:rFonts w:ascii="宋体" w:eastAsia="宋体" w:hAnsi="宋体" w:cstheme="minorBidi"/>
         </w:rPr>
       </w:pPr>
-      <w:bookmarkStart w:id="23" w:name="_Toc16085307"/>
+      <w:bookmarkStart w:id="24" w:name="_Toc17361174"/>
       <w:r>
         <w:rPr>
           <w:rFonts w:eastAsia="宋体"/>
@@ -3269,13 +3265,13 @@
         </w:rPr>
         <w:t>Design (UML Diagram)</w:t>
       </w:r>
-      <w:bookmarkEnd w:id="23"/>
+      <w:bookmarkEnd w:id="24"/>
     </w:p>
     <w:p>
       <w:pPr>
         <w:pStyle w:val="2"/>
       </w:pPr>
-      <w:bookmarkStart w:id="24" w:name="_Toc16085308"/>
+      <w:bookmarkStart w:id="25" w:name="_Toc17361175"/>
       <w:r>
         <w:t>4</w:t>
       </w:r>
@@ -3288,7 +3284,7 @@
       <w:r>
         <w:t>Diagram</w:t>
       </w:r>
-      <w:bookmarkEnd w:id="24"/>
+      <w:bookmarkEnd w:id="25"/>
       <w:r>
         <w:t xml:space="preserve"> </w:t>
       </w:r>
@@ -3296,18 +3292,10 @@
     <w:p>
       <w:pPr>
         <w:rPr>
-          <w:rFonts w:hint="eastAsia"/>
           <w:b/>
           <w:bCs/>
         </w:rPr>
       </w:pPr>
-      <w:r>
-        <w:rPr>
-          <w:b/>
-          <w:bCs/>
-        </w:rPr>
-        <w:tab/>
-      </w:r>
       <w:r>
         <w:rPr>
           <w:rFonts w:hint="eastAsia"/>
@@ -3373,7 +3361,6 @@
         <w:widowControl/>
         <w:spacing w:after="0" w:line="240" w:lineRule="auto"/>
       </w:pPr>
-      <w:bookmarkStart w:id="25" w:name="_Toc16085309"/>
       <w:r>
         <w:br w:type="page"/>
       </w:r>
@@ -3473,9 +3460,6 @@
       <w:pPr>
         <w:widowControl/>
         <w:spacing w:after="0" w:line="240" w:lineRule="auto"/>
-        <w:rPr>
-          <w:rFonts w:hint="eastAsia"/>
-        </w:rPr>
       </w:pPr>
     </w:p>
     <w:p>
@@ -4025,7 +4009,7 @@
               <w:widowControl/>
               <w:spacing w:after="0" w:line="240" w:lineRule="auto"/>
               <w:rPr>
-                <w:rFonts w:ascii="Times New Roman" w:eastAsiaTheme="majorEastAsia" w:hAnsi="Times New Roman" w:cs="Times New Roman" w:hint="eastAsia"/>
+                <w:rFonts w:ascii="Times New Roman" w:eastAsiaTheme="majorEastAsia" w:hAnsi="Times New Roman" w:cs="Times New Roman"/>
                 <w:sz w:val="24"/>
                 <w:szCs w:val="24"/>
               </w:rPr>
@@ -4158,7 +4142,7 @@
               <w:widowControl/>
               <w:spacing w:after="0" w:line="240" w:lineRule="auto"/>
               <w:rPr>
-                <w:rFonts w:ascii="Times New Roman" w:eastAsiaTheme="majorEastAsia" w:hAnsi="Times New Roman" w:cs="Times New Roman" w:hint="eastAsia"/>
+                <w:rFonts w:ascii="Times New Roman" w:eastAsiaTheme="majorEastAsia" w:hAnsi="Times New Roman" w:cs="Times New Roman"/>
                 <w:sz w:val="24"/>
                 <w:szCs w:val="24"/>
               </w:rPr>
@@ -4457,9 +4441,6 @@
         <w:widowControl/>
         <w:spacing w:after="0" w:line="240" w:lineRule="auto"/>
         <w:jc w:val="center"/>
-        <w:rPr>
-          <w:rFonts w:hint="eastAsia"/>
-        </w:rPr>
       </w:pPr>
       <w:r>
         <w:rPr>
@@ -4521,9 +4502,6 @@
         <w:widowControl/>
         <w:spacing w:after="0" w:line="240" w:lineRule="auto"/>
         <w:jc w:val="center"/>
-        <w:rPr>
-          <w:rFonts w:hint="eastAsia"/>
-        </w:rPr>
       </w:pPr>
     </w:p>
     <w:p>
@@ -5337,7 +5315,7 @@
         <w:widowControl/>
         <w:spacing w:after="0" w:line="240" w:lineRule="auto"/>
         <w:rPr>
-          <w:rFonts w:eastAsiaTheme="majorEastAsia" w:cstheme="majorBidi" w:hint="eastAsia"/>
+          <w:rFonts w:eastAsiaTheme="majorEastAsia" w:cstheme="majorBidi"/>
           <w:szCs w:val="32"/>
         </w:rPr>
       </w:pPr>
@@ -6184,7 +6162,7 @@
         <w:widowControl/>
         <w:spacing w:after="0" w:line="240" w:lineRule="auto"/>
         <w:rPr>
-          <w:rFonts w:eastAsiaTheme="majorEastAsia" w:cstheme="majorBidi" w:hint="eastAsia"/>
+          <w:rFonts w:eastAsiaTheme="majorEastAsia" w:cstheme="majorBidi"/>
           <w:b/>
           <w:bCs/>
           <w:szCs w:val="32"/>
@@ -6513,7 +6491,7 @@
         <w:widowControl/>
         <w:spacing w:after="0" w:line="240" w:lineRule="auto"/>
         <w:rPr>
-          <w:rFonts w:eastAsiaTheme="majorEastAsia" w:cstheme="majorBidi" w:hint="eastAsia"/>
+          <w:rFonts w:eastAsiaTheme="majorEastAsia" w:cstheme="majorBidi"/>
           <w:b/>
           <w:bCs/>
           <w:szCs w:val="32"/>
@@ -6684,7 +6662,7 @@
               <w:widowControl/>
               <w:spacing w:after="0" w:line="240" w:lineRule="auto"/>
               <w:rPr>
-                <w:rFonts w:ascii="Times New Roman" w:eastAsiaTheme="majorEastAsia" w:hAnsi="Times New Roman" w:cs="Times New Roman" w:hint="eastAsia"/>
+                <w:rFonts w:ascii="Times New Roman" w:eastAsiaTheme="majorEastAsia" w:hAnsi="Times New Roman" w:cs="Times New Roman"/>
                 <w:sz w:val="24"/>
                 <w:szCs w:val="24"/>
               </w:rPr>
@@ -6833,18 +6811,6 @@
         </w:tc>
       </w:tr>
     </w:tbl>
-    <w:p>
-      <w:pPr>
-        <w:widowControl/>
-        <w:spacing w:after="0" w:line="240" w:lineRule="auto"/>
-        <w:rPr>
-          <w:rFonts w:eastAsiaTheme="majorEastAsia" w:cstheme="majorBidi" w:hint="eastAsia"/>
-          <w:b/>
-          <w:bCs/>
-          <w:szCs w:val="32"/>
-        </w:rPr>
-      </w:pPr>
-    </w:p>
     <w:p>
       <w:pPr>
         <w:widowControl/>
@@ -6856,6 +6822,18 @@
           <w:szCs w:val="32"/>
         </w:rPr>
       </w:pPr>
+    </w:p>
+    <w:p>
+      <w:pPr>
+        <w:widowControl/>
+        <w:spacing w:after="0" w:line="240" w:lineRule="auto"/>
+        <w:rPr>
+          <w:rFonts w:eastAsiaTheme="majorEastAsia" w:cstheme="majorBidi"/>
+          <w:b/>
+          <w:bCs/>
+          <w:szCs w:val="32"/>
+        </w:rPr>
+      </w:pPr>
       <w:r>
         <w:br w:type="page"/>
       </w:r>
@@ -6891,9 +6869,6 @@
         <w:widowControl/>
         <w:spacing w:after="0" w:line="240" w:lineRule="auto"/>
         <w:jc w:val="center"/>
-        <w:rPr>
-          <w:rFonts w:hint="eastAsia"/>
-        </w:rPr>
       </w:pPr>
       <w:r>
         <w:rPr>
@@ -6947,7 +6922,6 @@
         <w:widowControl/>
         <w:spacing w:after="0" w:line="240" w:lineRule="auto"/>
         <w:rPr>
-          <w:rFonts w:hint="eastAsia"/>
           <w:b/>
           <w:bCs/>
         </w:rPr>
@@ -7173,10 +7147,42 @@
               <w:widowControl/>
               <w:spacing w:after="0" w:line="240" w:lineRule="auto"/>
               <w:rPr>
+                <w:rFonts w:ascii="Times New Roman" w:hAnsi="Times New Roman" w:cs="Times New Roman"/>
+                <w:sz w:val="24"/>
+                <w:szCs w:val="24"/>
+              </w:rPr>
+            </w:pPr>
+            <w:r>
+              <w:rPr>
                 <w:rFonts w:ascii="Times New Roman" w:hAnsi="Times New Roman" w:cs="Times New Roman" w:hint="eastAsia"/>
                 <w:sz w:val="24"/>
                 <w:szCs w:val="24"/>
               </w:rPr>
+              <w:t>s</w:t>
+            </w:r>
+            <w:r>
+              <w:rPr>
+                <w:rFonts w:ascii="Times New Roman" w:hAnsi="Times New Roman" w:cs="Times New Roman"/>
+                <w:sz w:val="24"/>
+                <w:szCs w:val="24"/>
+              </w:rPr>
+              <w:t>tr</w:t>
+            </w:r>
+          </w:p>
+        </w:tc>
+        <w:tc>
+          <w:tcPr>
+            <w:tcW w:w="1739" w:type="dxa"/>
+          </w:tcPr>
+          <w:p>
+            <w:pPr>
+              <w:widowControl/>
+              <w:spacing w:after="0" w:line="240" w:lineRule="auto"/>
+              <w:rPr>
+                <w:rFonts w:ascii="Times New Roman" w:hAnsi="Times New Roman" w:cs="Times New Roman"/>
+                <w:sz w:val="24"/>
+                <w:szCs w:val="24"/>
+              </w:rPr>
             </w:pPr>
             <w:r>
               <w:rPr>
@@ -7184,7 +7190,7 @@
                 <w:sz w:val="24"/>
                 <w:szCs w:val="24"/>
               </w:rPr>
-              <w:t>s</w:t>
+              <w:t>u</w:t>
             </w:r>
             <w:r>
               <w:rPr>
@@ -7192,52 +7198,20 @@
                 <w:sz w:val="24"/>
                 <w:szCs w:val="24"/>
               </w:rPr>
-              <w:t>tr</w:t>
-            </w:r>
-          </w:p>
-        </w:tc>
-        <w:tc>
-          <w:tcPr>
-            <w:tcW w:w="1739" w:type="dxa"/>
-          </w:tcPr>
-          <w:p>
-            <w:pPr>
-              <w:widowControl/>
-              <w:spacing w:after="0" w:line="240" w:lineRule="auto"/>
-              <w:rPr>
-                <w:rFonts w:ascii="Times New Roman" w:hAnsi="Times New Roman" w:cs="Times New Roman" w:hint="eastAsia"/>
-                <w:sz w:val="24"/>
-                <w:szCs w:val="24"/>
-              </w:rPr>
-            </w:pPr>
-            <w:r>
-              <w:rPr>
-                <w:rFonts w:ascii="Times New Roman" w:hAnsi="Times New Roman" w:cs="Times New Roman" w:hint="eastAsia"/>
-                <w:sz w:val="24"/>
-                <w:szCs w:val="24"/>
-              </w:rPr>
-              <w:t>u</w:t>
-            </w:r>
-            <w:r>
+              <w:t>sername</w:t>
+            </w:r>
+          </w:p>
+        </w:tc>
+        <w:tc>
+          <w:tcPr>
+            <w:tcW w:w="1648" w:type="dxa"/>
+          </w:tcPr>
+          <w:p>
+            <w:pPr>
+              <w:widowControl/>
+              <w:spacing w:after="0" w:line="240" w:lineRule="auto"/>
               <w:rPr>
                 <w:rFonts w:ascii="Times New Roman" w:hAnsi="Times New Roman" w:cs="Times New Roman"/>
-                <w:sz w:val="24"/>
-                <w:szCs w:val="24"/>
-              </w:rPr>
-              <w:t>sername</w:t>
-            </w:r>
-          </w:p>
-        </w:tc>
-        <w:tc>
-          <w:tcPr>
-            <w:tcW w:w="1648" w:type="dxa"/>
-          </w:tcPr>
-          <w:p>
-            <w:pPr>
-              <w:widowControl/>
-              <w:spacing w:after="0" w:line="240" w:lineRule="auto"/>
-              <w:rPr>
-                <w:rFonts w:ascii="Times New Roman" w:hAnsi="Times New Roman" w:cs="Times New Roman" w:hint="eastAsia"/>
                 <w:sz w:val="24"/>
                 <w:szCs w:val="24"/>
               </w:rPr>
@@ -7319,7 +7293,7 @@
               <w:widowControl/>
               <w:spacing w:after="0" w:line="240" w:lineRule="auto"/>
               <w:rPr>
-                <w:rFonts w:ascii="Times New Roman" w:hAnsi="Times New Roman" w:cs="Times New Roman" w:hint="eastAsia"/>
+                <w:rFonts w:ascii="Times New Roman" w:hAnsi="Times New Roman" w:cs="Times New Roman"/>
                 <w:sz w:val="24"/>
                 <w:szCs w:val="24"/>
               </w:rPr>
@@ -8446,7 +8420,7 @@
         <w:widowControl/>
         <w:spacing w:after="0" w:line="240" w:lineRule="auto"/>
         <w:rPr>
-          <w:rFonts w:eastAsiaTheme="majorEastAsia" w:cstheme="majorBidi" w:hint="eastAsia"/>
+          <w:rFonts w:eastAsiaTheme="majorEastAsia" w:cstheme="majorBidi"/>
           <w:b/>
           <w:bCs/>
           <w:szCs w:val="32"/>
@@ -8617,7 +8591,7 @@
               <w:widowControl/>
               <w:spacing w:after="0" w:line="240" w:lineRule="auto"/>
               <w:rPr>
-                <w:rFonts w:ascii="Times New Roman" w:eastAsiaTheme="majorEastAsia" w:hAnsi="Times New Roman" w:cs="Times New Roman" w:hint="eastAsia"/>
+                <w:rFonts w:ascii="Times New Roman" w:eastAsiaTheme="majorEastAsia" w:hAnsi="Times New Roman" w:cs="Times New Roman"/>
                 <w:sz w:val="24"/>
                 <w:szCs w:val="24"/>
               </w:rPr>
@@ -8747,23 +8721,7 @@
                 <w:sz w:val="24"/>
                 <w:szCs w:val="24"/>
               </w:rPr>
-              <w:t xml:space="preserve">Return if information </w:t>
-            </w:r>
-            <w:r>
-              <w:rPr>
-                <w:rFonts w:ascii="Times New Roman" w:eastAsiaTheme="majorEastAsia" w:hAnsi="Times New Roman" w:cs="Times New Roman"/>
-                <w:sz w:val="24"/>
-                <w:szCs w:val="24"/>
-              </w:rPr>
-              <w:t>sends</w:t>
-            </w:r>
-            <w:r>
-              <w:rPr>
-                <w:rFonts w:ascii="Times New Roman" w:eastAsiaTheme="majorEastAsia" w:hAnsi="Times New Roman" w:cs="Times New Roman"/>
-                <w:sz w:val="24"/>
-                <w:szCs w:val="24"/>
-              </w:rPr>
-              <w:t xml:space="preserve"> to waiting list</w:t>
+              <w:t>Return if information sends to waiting list</w:t>
             </w:r>
           </w:p>
         </w:tc>
@@ -8939,7 +8897,7 @@
               <w:widowControl/>
               <w:spacing w:after="0" w:line="240" w:lineRule="auto"/>
               <w:rPr>
-                <w:rFonts w:ascii="Times New Roman" w:eastAsiaTheme="majorEastAsia" w:hAnsi="Times New Roman" w:cs="Times New Roman" w:hint="eastAsia"/>
+                <w:rFonts w:ascii="Times New Roman" w:eastAsiaTheme="majorEastAsia" w:hAnsi="Times New Roman" w:cs="Times New Roman"/>
                 <w:sz w:val="24"/>
                 <w:szCs w:val="24"/>
               </w:rPr>
@@ -9217,28 +9175,7 @@
           <w:b/>
           <w:bCs/>
         </w:rPr>
-        <w:t>D-0</w:t>
-      </w:r>
-      <w:r>
-        <w:rPr>
-          <w:b/>
-          <w:bCs/>
-        </w:rPr>
-        <w:t>5</w:t>
-      </w:r>
-      <w:r>
-        <w:rPr>
-          <w:b/>
-          <w:bCs/>
-        </w:rPr>
-        <w:t xml:space="preserve"> A</w:t>
-      </w:r>
-      <w:r>
-        <w:rPr>
-          <w:b/>
-          <w:bCs/>
-        </w:rPr>
-        <w:t>uthorization</w:t>
+        <w:t>D-05 Authorization</w:t>
       </w:r>
     </w:p>
     <w:p>
@@ -9319,7 +9256,6 @@
         <w:widowControl/>
         <w:spacing w:after="0" w:line="240" w:lineRule="auto"/>
         <w:rPr>
-          <w:rFonts w:hint="eastAsia"/>
           <w:b/>
           <w:bCs/>
         </w:rPr>
@@ -9545,10 +9481,42 @@
               <w:widowControl/>
               <w:spacing w:after="0" w:line="240" w:lineRule="auto"/>
               <w:rPr>
+                <w:rFonts w:ascii="Times New Roman" w:hAnsi="Times New Roman" w:cs="Times New Roman"/>
+                <w:sz w:val="24"/>
+                <w:szCs w:val="24"/>
+              </w:rPr>
+            </w:pPr>
+            <w:r>
+              <w:rPr>
                 <w:rFonts w:ascii="Times New Roman" w:hAnsi="Times New Roman" w:cs="Times New Roman" w:hint="eastAsia"/>
                 <w:sz w:val="24"/>
                 <w:szCs w:val="24"/>
               </w:rPr>
+              <w:t>s</w:t>
+            </w:r>
+            <w:r>
+              <w:rPr>
+                <w:rFonts w:ascii="Times New Roman" w:hAnsi="Times New Roman" w:cs="Times New Roman"/>
+                <w:sz w:val="24"/>
+                <w:szCs w:val="24"/>
+              </w:rPr>
+              <w:t>tr</w:t>
+            </w:r>
+          </w:p>
+        </w:tc>
+        <w:tc>
+          <w:tcPr>
+            <w:tcW w:w="1739" w:type="dxa"/>
+          </w:tcPr>
+          <w:p>
+            <w:pPr>
+              <w:widowControl/>
+              <w:spacing w:after="0" w:line="240" w:lineRule="auto"/>
+              <w:rPr>
+                <w:rFonts w:ascii="Times New Roman" w:hAnsi="Times New Roman" w:cs="Times New Roman"/>
+                <w:sz w:val="24"/>
+                <w:szCs w:val="24"/>
+              </w:rPr>
             </w:pPr>
             <w:r>
               <w:rPr>
@@ -9556,7 +9524,7 @@
                 <w:sz w:val="24"/>
                 <w:szCs w:val="24"/>
               </w:rPr>
-              <w:t>s</w:t>
+              <w:t>u</w:t>
             </w:r>
             <w:r>
               <w:rPr>
@@ -9564,52 +9532,20 @@
                 <w:sz w:val="24"/>
                 <w:szCs w:val="24"/>
               </w:rPr>
-              <w:t>tr</w:t>
-            </w:r>
-          </w:p>
-        </w:tc>
-        <w:tc>
-          <w:tcPr>
-            <w:tcW w:w="1739" w:type="dxa"/>
-          </w:tcPr>
-          <w:p>
-            <w:pPr>
-              <w:widowControl/>
-              <w:spacing w:after="0" w:line="240" w:lineRule="auto"/>
-              <w:rPr>
-                <w:rFonts w:ascii="Times New Roman" w:hAnsi="Times New Roman" w:cs="Times New Roman" w:hint="eastAsia"/>
-                <w:sz w:val="24"/>
-                <w:szCs w:val="24"/>
-              </w:rPr>
-            </w:pPr>
-            <w:r>
-              <w:rPr>
-                <w:rFonts w:ascii="Times New Roman" w:hAnsi="Times New Roman" w:cs="Times New Roman" w:hint="eastAsia"/>
-                <w:sz w:val="24"/>
-                <w:szCs w:val="24"/>
-              </w:rPr>
-              <w:t>u</w:t>
-            </w:r>
-            <w:r>
+              <w:t>sername</w:t>
+            </w:r>
+          </w:p>
+        </w:tc>
+        <w:tc>
+          <w:tcPr>
+            <w:tcW w:w="1648" w:type="dxa"/>
+          </w:tcPr>
+          <w:p>
+            <w:pPr>
+              <w:widowControl/>
+              <w:spacing w:after="0" w:line="240" w:lineRule="auto"/>
               <w:rPr>
                 <w:rFonts w:ascii="Times New Roman" w:hAnsi="Times New Roman" w:cs="Times New Roman"/>
-                <w:sz w:val="24"/>
-                <w:szCs w:val="24"/>
-              </w:rPr>
-              <w:t>sername</w:t>
-            </w:r>
-          </w:p>
-        </w:tc>
-        <w:tc>
-          <w:tcPr>
-            <w:tcW w:w="1648" w:type="dxa"/>
-          </w:tcPr>
-          <w:p>
-            <w:pPr>
-              <w:widowControl/>
-              <w:spacing w:after="0" w:line="240" w:lineRule="auto"/>
-              <w:rPr>
-                <w:rFonts w:ascii="Times New Roman" w:hAnsi="Times New Roman" w:cs="Times New Roman" w:hint="eastAsia"/>
                 <w:sz w:val="24"/>
                 <w:szCs w:val="24"/>
               </w:rPr>
@@ -9691,7 +9627,7 @@
               <w:widowControl/>
               <w:spacing w:after="0" w:line="240" w:lineRule="auto"/>
               <w:rPr>
-                <w:rFonts w:ascii="Times New Roman" w:hAnsi="Times New Roman" w:cs="Times New Roman" w:hint="eastAsia"/>
+                <w:rFonts w:ascii="Times New Roman" w:hAnsi="Times New Roman" w:cs="Times New Roman"/>
                 <w:sz w:val="24"/>
                 <w:szCs w:val="24"/>
               </w:rPr>
@@ -10017,15 +9953,7 @@
                 <w:sz w:val="24"/>
                 <w:szCs w:val="24"/>
               </w:rPr>
-              <w:t xml:space="preserve">str </w:t>
-            </w:r>
-            <w:r>
-              <w:rPr>
-                <w:rFonts w:ascii="Times New Roman" w:eastAsiaTheme="majorEastAsia" w:hAnsi="Times New Roman" w:cs="Times New Roman"/>
-                <w:sz w:val="24"/>
-                <w:szCs w:val="24"/>
-              </w:rPr>
-              <w:t>password</w:t>
+              <w:t>str password</w:t>
             </w:r>
           </w:p>
         </w:tc>
@@ -10068,7 +9996,7 @@
               <w:widowControl/>
               <w:spacing w:after="0" w:line="240" w:lineRule="auto"/>
               <w:rPr>
-                <w:rFonts w:ascii="Times New Roman" w:eastAsiaTheme="majorEastAsia" w:hAnsi="Times New Roman" w:cs="Times New Roman" w:hint="eastAsia"/>
+                <w:rFonts w:ascii="Times New Roman" w:eastAsiaTheme="majorEastAsia" w:hAnsi="Times New Roman" w:cs="Times New Roman"/>
                 <w:sz w:val="24"/>
                 <w:szCs w:val="24"/>
               </w:rPr>
@@ -10309,7 +10237,7 @@
         <w:widowControl/>
         <w:spacing w:after="0" w:line="240" w:lineRule="auto"/>
         <w:rPr>
-          <w:rFonts w:eastAsiaTheme="majorEastAsia" w:cstheme="majorBidi" w:hint="eastAsia"/>
+          <w:rFonts w:eastAsiaTheme="majorEastAsia" w:cstheme="majorBidi"/>
           <w:b/>
           <w:bCs/>
           <w:szCs w:val="32"/>
@@ -10600,7 +10528,7 @@
               <w:widowControl/>
               <w:spacing w:after="0" w:line="240" w:lineRule="auto"/>
               <w:rPr>
-                <w:rFonts w:ascii="Times New Roman" w:eastAsiaTheme="majorEastAsia" w:hAnsi="Times New Roman" w:cs="Times New Roman" w:hint="eastAsia"/>
+                <w:rFonts w:ascii="Times New Roman" w:eastAsiaTheme="majorEastAsia" w:hAnsi="Times New Roman" w:cs="Times New Roman"/>
                 <w:sz w:val="24"/>
                 <w:szCs w:val="24"/>
               </w:rPr>
@@ -10892,15 +10820,7 @@
                 <w:sz w:val="24"/>
                 <w:szCs w:val="24"/>
               </w:rPr>
-              <w:t xml:space="preserve">str </w:t>
-            </w:r>
-            <w:r>
-              <w:rPr>
-                <w:rFonts w:ascii="Times New Roman" w:eastAsiaTheme="majorEastAsia" w:hAnsi="Times New Roman" w:cs="Times New Roman"/>
-                <w:sz w:val="24"/>
-                <w:szCs w:val="24"/>
-              </w:rPr>
-              <w:t>field</w:t>
+              <w:t>str field</w:t>
             </w:r>
           </w:p>
         </w:tc>
@@ -10943,7 +10863,7 @@
               <w:widowControl/>
               <w:spacing w:after="0" w:line="240" w:lineRule="auto"/>
               <w:rPr>
-                <w:rFonts w:ascii="Times New Roman" w:eastAsiaTheme="majorEastAsia" w:hAnsi="Times New Roman" w:cs="Times New Roman" w:hint="eastAsia"/>
+                <w:rFonts w:ascii="Times New Roman" w:eastAsiaTheme="majorEastAsia" w:hAnsi="Times New Roman" w:cs="Times New Roman"/>
                 <w:sz w:val="24"/>
                 <w:szCs w:val="24"/>
               </w:rPr>
@@ -11343,12 +11263,7 @@
       <w:pPr>
         <w:widowControl/>
         <w:spacing w:after="0" w:line="240" w:lineRule="auto"/>
-        <w:rPr>
-          <w:rFonts w:hint="eastAsia"/>
-        </w:rPr>
-      </w:pPr>
-      <w:bookmarkStart w:id="26" w:name="_GoBack"/>
-      <w:bookmarkEnd w:id="26"/>
+      </w:pPr>
     </w:p>
     <w:tbl>
       <w:tblPr>
@@ -11667,9 +11582,6 @@
       <w:pPr>
         <w:widowControl/>
         <w:spacing w:after="0" w:line="240" w:lineRule="auto"/>
-        <w:rPr>
-          <w:rFonts w:hint="eastAsia"/>
-        </w:rPr>
       </w:pPr>
     </w:p>
     <w:tbl>
@@ -11785,15 +11697,7 @@
                 <w:sz w:val="24"/>
                 <w:szCs w:val="24"/>
               </w:rPr>
-              <w:t>getComments</w:t>
-            </w:r>
-            <w:r>
-              <w:rPr>
-                <w:rFonts w:ascii="Times New Roman" w:hAnsi="Times New Roman" w:cs="Times New Roman"/>
-                <w:sz w:val="24"/>
-                <w:szCs w:val="24"/>
-              </w:rPr>
-              <w:t xml:space="preserve"> ()</w:t>
+              <w:t>getComments ()</w:t>
             </w:r>
           </w:p>
         </w:tc>
@@ -12142,15 +12046,7 @@
                 <w:sz w:val="24"/>
                 <w:szCs w:val="24"/>
               </w:rPr>
-              <w:t xml:space="preserve">str </w:t>
-            </w:r>
-            <w:r>
-              <w:rPr>
-                <w:rFonts w:ascii="Times New Roman" w:eastAsiaTheme="majorEastAsia" w:hAnsi="Times New Roman" w:cs="Times New Roman"/>
-                <w:sz w:val="24"/>
-                <w:szCs w:val="24"/>
-              </w:rPr>
-              <w:t>name</w:t>
+              <w:t>str name</w:t>
             </w:r>
           </w:p>
         </w:tc>
@@ -12212,31 +12108,7 @@
                 <w:sz w:val="24"/>
                 <w:szCs w:val="24"/>
               </w:rPr>
-              <w:t xml:space="preserve">get </w:t>
-            </w:r>
-            <w:r>
-              <w:rPr>
-                <w:rFonts w:ascii="Times New Roman" w:eastAsiaTheme="majorEastAsia" w:hAnsi="Times New Roman" w:cs="Times New Roman"/>
-                <w:sz w:val="24"/>
-                <w:szCs w:val="24"/>
-              </w:rPr>
-              <w:t xml:space="preserve">name </w:t>
-            </w:r>
-            <w:r>
-              <w:rPr>
-                <w:rFonts w:ascii="Times New Roman" w:eastAsiaTheme="majorEastAsia" w:hAnsi="Times New Roman" w:cs="Times New Roman"/>
-                <w:sz w:val="24"/>
-                <w:szCs w:val="24"/>
-              </w:rPr>
-              <w:t xml:space="preserve">of </w:t>
-            </w:r>
-            <w:r>
-              <w:rPr>
-                <w:rFonts w:ascii="Times New Roman" w:eastAsiaTheme="majorEastAsia" w:hAnsi="Times New Roman" w:cs="Times New Roman"/>
-                <w:sz w:val="24"/>
-                <w:szCs w:val="24"/>
-              </w:rPr>
-              <w:t>hotels</w:t>
+              <w:t>get name of hotels</w:t>
             </w:r>
           </w:p>
         </w:tc>
@@ -12290,23 +12162,7 @@
                 <w:sz w:val="24"/>
                 <w:szCs w:val="24"/>
               </w:rPr>
-              <w:t xml:space="preserve">list, list of </w:t>
-            </w:r>
-            <w:r>
-              <w:rPr>
-                <w:rFonts w:ascii="Times New Roman" w:eastAsiaTheme="majorEastAsia" w:hAnsi="Times New Roman" w:cs="Times New Roman"/>
-                <w:sz w:val="24"/>
-                <w:szCs w:val="24"/>
-              </w:rPr>
-              <w:t xml:space="preserve">hotel </w:t>
-            </w:r>
-            <w:r>
-              <w:rPr>
-                <w:rFonts w:ascii="Times New Roman" w:eastAsiaTheme="majorEastAsia" w:hAnsi="Times New Roman" w:cs="Times New Roman"/>
-                <w:sz w:val="24"/>
-                <w:szCs w:val="24"/>
-              </w:rPr>
-              <w:t xml:space="preserve">comments </w:t>
+              <w:t xml:space="preserve">list, list of hotel comments </w:t>
             </w:r>
           </w:p>
         </w:tc>
@@ -12547,15 +12403,7 @@
                 <w:sz w:val="24"/>
                 <w:szCs w:val="24"/>
               </w:rPr>
-              <w:t xml:space="preserve">get </w:t>
-            </w:r>
-            <w:r>
-              <w:rPr>
-                <w:rFonts w:ascii="Times New Roman" w:eastAsiaTheme="majorEastAsia" w:hAnsi="Times New Roman" w:cs="Times New Roman"/>
-                <w:sz w:val="24"/>
-                <w:szCs w:val="24"/>
-              </w:rPr>
-              <w:t xml:space="preserve">id of comments </w:t>
+              <w:t xml:space="preserve">get id of comments </w:t>
             </w:r>
           </w:p>
         </w:tc>
@@ -12928,9 +12776,6 @@
       <w:pPr>
         <w:widowControl/>
         <w:spacing w:after="0" w:line="240" w:lineRule="auto"/>
-        <w:rPr>
-          <w:rFonts w:hint="eastAsia"/>
-        </w:rPr>
       </w:pPr>
     </w:p>
     <w:tbl>
@@ -13046,15 +12891,7 @@
                 <w:sz w:val="24"/>
                 <w:szCs w:val="24"/>
               </w:rPr>
-              <w:t>generateChart</w:t>
-            </w:r>
-            <w:r>
-              <w:rPr>
-                <w:rFonts w:ascii="Times New Roman" w:hAnsi="Times New Roman" w:cs="Times New Roman"/>
-                <w:sz w:val="24"/>
-                <w:szCs w:val="24"/>
-              </w:rPr>
-              <w:t xml:space="preserve"> ()</w:t>
+              <w:t>generateChart ()</w:t>
             </w:r>
           </w:p>
         </w:tc>
@@ -13357,15 +13194,7 @@
                 <w:sz w:val="24"/>
                 <w:szCs w:val="24"/>
               </w:rPr>
-              <w:t>dataService</w:t>
-            </w:r>
-            <w:r>
-              <w:rPr>
-                <w:rFonts w:ascii="Times New Roman" w:hAnsi="Times New Roman" w:cs="Times New Roman"/>
-                <w:sz w:val="24"/>
-                <w:szCs w:val="24"/>
-              </w:rPr>
-              <w:t xml:space="preserve"> ()</w:t>
+              <w:t>dataService ()</w:t>
             </w:r>
           </w:p>
         </w:tc>
@@ -13560,6 +13389,7 @@
       <w:pPr>
         <w:pStyle w:val="2"/>
       </w:pPr>
+      <w:bookmarkStart w:id="26" w:name="_Toc17361176"/>
       <w:r>
         <w:lastRenderedPageBreak/>
         <w:t>4</w:t>
@@ -13567,11 +13397,9 @@
       <w:r>
         <w:t>.2 ER Diagram</w:t>
       </w:r>
-    </w:p>
-    <w:p>
-      <w:pPr>
-        <w:pStyle w:val="2"/>
-      </w:pPr>
+      <w:bookmarkEnd w:id="26"/>
+    </w:p>
+    <w:p>
       <w:r>
         <w:rPr>
           <w:rFonts w:hint="eastAsia"/>
@@ -13619,7 +13447,6 @@
           </wp:inline>
         </w:drawing>
       </w:r>
-      <w:bookmarkEnd w:id="25"/>
       <w:r>
         <w:br w:type="page"/>
       </w:r>
@@ -13628,7 +13455,7 @@
       <w:pPr>
         <w:pStyle w:val="2"/>
       </w:pPr>
-      <w:bookmarkStart w:id="27" w:name="_Toc16085310"/>
+      <w:bookmarkStart w:id="27" w:name="_Toc17361177"/>
       <w:r>
         <w:lastRenderedPageBreak/>
         <w:t>4</w:t>
@@ -13891,7 +13718,7 @@
       <w:pPr>
         <w:pStyle w:val="1"/>
       </w:pPr>
-      <w:bookmarkStart w:id="28" w:name="_Toc16085311"/>
+      <w:bookmarkStart w:id="28" w:name="_Toc17361178"/>
       <w:r>
         <w:lastRenderedPageBreak/>
         <w:t>5</w:t>
@@ -13910,12 +13737,14 @@
     <w:p>
       <w:pPr>
         <w:pStyle w:val="2"/>
-        <w:numPr>
-          <w:ilvl w:val="1"/>
-          <w:numId w:val="10"/>
-        </w:numPr>
-      </w:pPr>
-      <w:bookmarkStart w:id="29" w:name="_Toc16085312"/>
+      </w:pPr>
+      <w:bookmarkStart w:id="29" w:name="_Toc17361179"/>
+      <w:r>
+        <w:t>5.1</w:t>
+      </w:r>
+      <w:r>
+        <w:t xml:space="preserve"> </w:t>
+      </w:r>
       <w:r>
         <w:t>Web Application UI</w:t>
       </w:r>
@@ -13925,7 +13754,10 @@
       <w:pPr>
         <w:pStyle w:val="2"/>
       </w:pPr>
-      <w:bookmarkStart w:id="30" w:name="_Toc16085313"/>
+      <w:bookmarkStart w:id="30" w:name="_Toc17361180"/>
+      <w:r>
+        <w:t xml:space="preserve">5.1.1 </w:t>
+      </w:r>
       <w:r>
         <w:rPr>
           <w:rFonts w:hint="eastAsia"/>
@@ -14062,16 +13894,19 @@
       <w:pPr>
         <w:pStyle w:val="2"/>
       </w:pPr>
-      <w:bookmarkStart w:id="31" w:name="_Toc16085314"/>
+      <w:bookmarkStart w:id="31" w:name="_Toc17361181"/>
       <w:r>
         <w:lastRenderedPageBreak/>
-        <w:t>W-UI02-View Summary</w:t>
-      </w:r>
-      <w:r>
-        <w:tab/>
-      </w:r>
-      <w:r>
-        <w:t xml:space="preserve"> &amp; W-UI03-Logout</w:t>
+        <w:t xml:space="preserve">5.1.2 </w:t>
+      </w:r>
+      <w:r>
+        <w:t>W-UI02-View Summar</w:t>
+      </w:r>
+      <w:r>
+        <w:t xml:space="preserve">y </w:t>
+      </w:r>
+      <w:r>
+        <w:t>&amp; W-UI03-Logout</w:t>
       </w:r>
       <w:bookmarkEnd w:id="31"/>
     </w:p>
@@ -16678,7 +16513,7 @@
     </w:rPrDefault>
     <w:pPrDefault/>
   </w:docDefaults>
-  <w:latentStyles w:defLockedState="0" w:defUIPriority="99" w:defSemiHidden="0" w:defUnhideWhenUsed="0" w:defQFormat="0" w:count="376">
+  <w:latentStyles w:defLockedState="0" w:defUIPriority="99" w:defSemiHidden="0" w:defUnhideWhenUsed="0" w:defQFormat="0" w:count="377">
     <w:lsdException w:name="Normal" w:uiPriority="0" w:qFormat="1"/>
     <w:lsdException w:name="heading 1" w:uiPriority="9" w:qFormat="1"/>
     <w:lsdException w:name="heading 2" w:semiHidden="1" w:uiPriority="9" w:unhideWhenUsed="1" w:qFormat="1"/>
@@ -16784,7 +16619,6 @@
     <w:lsdException w:name="HTML Sample" w:semiHidden="1" w:unhideWhenUsed="1"/>
     <w:lsdException w:name="HTML Typewriter" w:semiHidden="1" w:unhideWhenUsed="1"/>
     <w:lsdException w:name="HTML Variable" w:semiHidden="1" w:unhideWhenUsed="1"/>
-    <w:lsdException w:name="Normal Table" w:semiHidden="1" w:unhideWhenUsed="1"/>
     <w:lsdException w:name="annotation subject" w:semiHidden="1" w:unhideWhenUsed="1"/>
     <w:lsdException w:name="No List" w:semiHidden="1" w:unhideWhenUsed="1"/>
     <w:lsdException w:name="Outline List 1" w:semiHidden="1" w:unhideWhenUsed="1"/>
@@ -16831,10 +16665,8 @@
     <w:lsdException w:name="Table Subtle 2" w:semiHidden="1" w:unhideWhenUsed="1"/>
     <w:lsdException w:name="Table Web 1" w:semiHidden="1" w:unhideWhenUsed="1"/>
     <w:lsdException w:name="Table Web 2" w:semiHidden="1" w:unhideWhenUsed="1"/>
-    <w:lsdException w:name="Table Web 3" w:semiHidden="1" w:unhideWhenUsed="1"/>
     <w:lsdException w:name="Balloon Text" w:semiHidden="1" w:unhideWhenUsed="1"/>
     <w:lsdException w:name="Table Grid" w:uiPriority="39"/>
-    <w:lsdException w:name="Table Theme" w:semiHidden="1" w:unhideWhenUsed="1"/>
     <w:lsdException w:name="Placeholder Text" w:semiHidden="1"/>
     <w:lsdException w:name="No Spacing" w:uiPriority="1" w:qFormat="1"/>
     <w:lsdException w:name="Light Shading" w:uiPriority="60"/>
@@ -17055,6 +16887,7 @@
     <w:lsdException w:name="Hashtag" w:semiHidden="1" w:unhideWhenUsed="1"/>
     <w:lsdException w:name="Unresolved Mention" w:semiHidden="1" w:unhideWhenUsed="1"/>
     <w:lsdException w:name="Smart Link" w:semiHidden="1" w:unhideWhenUsed="1"/>
+    <w:lsdException w:name="Smart Link Error" w:semiHidden="1" w:unhideWhenUsed="1"/>
   </w:latentStyles>
   <w:style w:type="paragraph" w:default="1" w:styleId="a">
     <w:name w:val="Normal"/>

</xml_diff>